<commit_message>
prepare for iteration 1
</commit_message>
<xml_diff>
--- a/提交文档.docx
+++ b/提交文档.docx
@@ -174,7 +174,6 @@
         <w:pStyle w:val="TitlePage"/>
         <w:spacing w:line="360" w:lineRule="auto"/>
         <w:rPr>
-          <w:rFonts w:hint="eastAsia"/>
           <w:snapToGrid w:val="0"/>
           <w:lang w:val="en-AU" w:eastAsia="zh-CN"/>
         </w:rPr>
@@ -281,7 +280,6 @@
         <w:pStyle w:val="TitlePage"/>
         <w:spacing w:line="360" w:lineRule="auto"/>
         <w:rPr>
-          <w:rFonts w:hint="eastAsia"/>
           <w:snapToGrid w:val="0"/>
           <w:lang w:val="en-AU" w:eastAsia="zh-CN"/>
         </w:rPr>
@@ -422,7 +420,7 @@
       <w:pPr>
         <w:spacing w:line="360" w:lineRule="auto"/>
         <w:rPr>
-          <w:rFonts w:ascii="Arial" w:hAnsi="Arial" w:hint="eastAsia"/>
+          <w:rFonts w:ascii="Arial" w:hAnsi="Arial"/>
           <w:snapToGrid w:val="0"/>
           <w:lang w:val="en-AU"/>
         </w:rPr>
@@ -574,7 +572,7 @@
         <w:spacing w:line="360" w:lineRule="auto"/>
         <w:ind w:firstLine="440"/>
         <w:rPr>
-          <w:rFonts w:asciiTheme="minorEastAsia" w:hAnsiTheme="minorEastAsia" w:hint="eastAsia"/>
+          <w:rFonts w:asciiTheme="minorEastAsia" w:hAnsiTheme="minorEastAsia"/>
         </w:rPr>
       </w:pPr>
       <w:r>
@@ -619,7 +617,7 @@
         <w:spacing w:line="360" w:lineRule="auto"/>
         <w:ind w:firstLine="440"/>
         <w:rPr>
-          <w:rFonts w:asciiTheme="minorEastAsia" w:hAnsiTheme="minorEastAsia" w:hint="eastAsia"/>
+          <w:rFonts w:asciiTheme="minorEastAsia" w:hAnsiTheme="minorEastAsia"/>
         </w:rPr>
       </w:pPr>
       <w:r>
@@ -681,7 +679,7 @@
         <w:spacing w:line="360" w:lineRule="auto"/>
         <w:ind w:firstLine="440"/>
         <w:rPr>
-          <w:rFonts w:asciiTheme="minorEastAsia" w:hAnsiTheme="minorEastAsia" w:hint="eastAsia"/>
+          <w:rFonts w:asciiTheme="minorEastAsia" w:hAnsiTheme="minorEastAsia"/>
         </w:rPr>
       </w:pPr>
     </w:p>
@@ -744,7 +742,7 @@
         <w:spacing w:line="360" w:lineRule="auto"/>
         <w:ind w:firstLine="440"/>
         <w:rPr>
-          <w:rFonts w:asciiTheme="minorEastAsia" w:hAnsiTheme="minorEastAsia" w:hint="eastAsia"/>
+          <w:rFonts w:asciiTheme="minorEastAsia" w:hAnsiTheme="minorEastAsia"/>
         </w:rPr>
       </w:pPr>
     </w:p>
@@ -850,7 +848,7 @@
         <w:spacing w:line="360" w:lineRule="auto"/>
         <w:ind w:firstLine="440"/>
         <w:rPr>
-          <w:rFonts w:asciiTheme="minorEastAsia" w:hAnsiTheme="minorEastAsia" w:hint="eastAsia"/>
+          <w:rFonts w:asciiTheme="minorEastAsia" w:hAnsiTheme="minorEastAsia"/>
         </w:rPr>
       </w:pPr>
       <w:r>
@@ -934,7 +932,7 @@
                             <w:pPr>
                               <w:pStyle w:val="a6"/>
                               <w:rPr>
-                                <w:rFonts w:asciiTheme="minorEastAsia" w:hAnsiTheme="minorEastAsia" w:hint="eastAsia"/>
+                                <w:rFonts w:asciiTheme="minorEastAsia" w:hAnsiTheme="minorEastAsia"/>
                                 <w:noProof/>
                                 <w:lang w:eastAsia="zh-CN"/>
                               </w:rPr>
@@ -1050,7 +1048,7 @@
                       <w:pPr>
                         <w:pStyle w:val="a6"/>
                         <w:rPr>
-                          <w:rFonts w:asciiTheme="minorEastAsia" w:hAnsiTheme="minorEastAsia" w:hint="eastAsia"/>
+                          <w:rFonts w:asciiTheme="minorEastAsia" w:hAnsiTheme="minorEastAsia"/>
                           <w:noProof/>
                           <w:lang w:eastAsia="zh-CN"/>
                         </w:rPr>
@@ -1247,40 +1245,181 @@
           <w:rFonts w:asciiTheme="minorEastAsia" w:hAnsiTheme="minorEastAsia"/>
         </w:rPr>
         <w:lastRenderedPageBreak/>
-        <w:t>具体到小蚁运动相机，为了给销售造势，小米在小米社区中提供了免费公测申请，同时也有公测用户在社区进行反馈。从截图来看，大多数公测反馈的用户</w:t>
+        <w:t>具体到小蚁运动相机，为了给销售造势，小米在小米社区中提供了免费公测申请，同时也有公测用户在社区进行反馈。从截图来看，大多数公测反馈的用户对于小蚁相机都持有积极的评价，看评价内容，多是集中在相机的便携性，防水性，照片的清晰程度，手机移动端应用的功能等等。另外也有很多手机等硬件设备评测网站对小蚁运动相机进行了评测，其中贬褒不一，这些专业的评测往往关注在一些比较细节的地方。其中褒多在于中文支持，价格亲民等等，贬多在于拍摄质量，外观材质等等，不过从大体来看褒多于贬。</w:t>
+      </w:r>
+    </w:p>
+    <w:p>
+      <w:pPr>
+        <w:spacing w:line="360" w:lineRule="auto"/>
+        <w:ind w:firstLine="440"/>
+        <w:rPr>
+          <w:rFonts w:asciiTheme="minorEastAsia" w:hAnsiTheme="minorEastAsia"/>
+        </w:rPr>
+      </w:pPr>
+    </w:p>
+    <w:p>
+      <w:pPr>
+        <w:spacing w:line="360" w:lineRule="auto"/>
+        <w:ind w:firstLine="440"/>
+        <w:rPr>
+          <w:rFonts w:asciiTheme="minorEastAsia" w:hAnsiTheme="minorEastAsia"/>
+        </w:rPr>
+      </w:pPr>
+      <w:r>
+        <w:rPr>
+          <w:rFonts w:asciiTheme="minorEastAsia" w:hAnsiTheme="minorEastAsia"/>
+        </w:rPr>
+        <w:t>由此可见，小蚁相机在互联网上拥有一个比较好的口碑，用户也会很主动地反馈自己的使用体验，也会很积极地把自己的体验推荐给周围的人，这也是小米系列产品的一向特色。</w:t>
+      </w:r>
+    </w:p>
+    <w:p>
+      <w:pPr>
+        <w:pStyle w:val="2"/>
+        <w:rPr>
+          <w:lang w:eastAsia="zh-CN"/>
+        </w:rPr>
+      </w:pPr>
+      <w:r>
+        <w:t>用户</w:t>
+      </w:r>
+      <w:r>
+        <w:rPr>
+          <w:lang w:eastAsia="zh-CN"/>
+        </w:rPr>
+        <w:t>口碑</w:t>
+      </w:r>
+    </w:p>
+    <w:p>
+      <w:pPr>
+        <w:spacing w:line="360" w:lineRule="auto"/>
+        <w:ind w:firstLine="440"/>
+        <w:rPr>
+          <w:rFonts w:asciiTheme="minorEastAsia" w:hAnsiTheme="minorEastAsia"/>
+        </w:rPr>
+      </w:pPr>
+      <w:r>
+        <w:rPr>
+          <w:rFonts w:asciiTheme="minorEastAsia" w:hAnsiTheme="minorEastAsia" w:hint="eastAsia"/>
+        </w:rPr>
+        <w:t>根据我们对于两位同学的访谈。我们认为大学生对于小米品牌以及小蚁相机的印象与了解如下：</w:t>
+      </w:r>
+    </w:p>
+    <w:p>
+      <w:pPr>
+        <w:spacing w:line="360" w:lineRule="auto"/>
+        <w:ind w:firstLine="440"/>
+        <w:rPr>
+          <w:rFonts w:asciiTheme="minorEastAsia" w:hAnsiTheme="minorEastAsia" w:hint="eastAsia"/>
+        </w:rPr>
+      </w:pPr>
+      <w:r>
+        <w:rPr>
+          <w:rFonts w:asciiTheme="minorEastAsia" w:hAnsiTheme="minorEastAsia" w:hint="eastAsia"/>
+        </w:rPr>
+        <w:t>1.</w:t>
+      </w:r>
+      <w:r>
+        <w:rPr>
+          <w:rFonts w:asciiTheme="minorEastAsia" w:hAnsiTheme="minorEastAsia" w:hint="eastAsia"/>
+        </w:rPr>
+        <w:t>用户了解小米品牌不仅立足于手机行业，还在，插座、电视、路由器等硬件方面都有涉足。并且小米品牌的质量得到认可，性价比在用户眼中很高。</w:t>
+      </w:r>
+    </w:p>
+    <w:p>
+      <w:pPr>
+        <w:spacing w:line="360" w:lineRule="auto"/>
+        <w:ind w:firstLine="440"/>
+        <w:rPr>
+          <w:rFonts w:asciiTheme="minorEastAsia" w:hAnsiTheme="minorEastAsia"/>
+        </w:rPr>
+      </w:pPr>
+      <w:r>
+        <w:rPr>
+          <w:rFonts w:asciiTheme="minorEastAsia" w:hAnsiTheme="minorEastAsia" w:hint="eastAsia"/>
+        </w:rPr>
+        <w:t>2.</w:t>
+      </w:r>
+      <w:r>
+        <w:rPr>
+          <w:rFonts w:asciiTheme="minorEastAsia" w:hAnsiTheme="minorEastAsia" w:hint="eastAsia"/>
+        </w:rPr>
+        <w:t>小米的广告主要集中在互联网和用户宣传，多为网站评测。所以除非用户自己或者用户身边的亲友刻意关注小米品牌，小蚁相机的相关宣传并不能涉及到普通用户。</w:t>
+      </w:r>
+    </w:p>
+    <w:p>
+      <w:pPr>
+        <w:spacing w:line="360" w:lineRule="auto"/>
+        <w:ind w:firstLine="440"/>
+        <w:rPr>
+          <w:rFonts w:asciiTheme="minorEastAsia" w:hAnsiTheme="minorEastAsia"/>
+        </w:rPr>
+      </w:pPr>
+      <w:r>
+        <w:rPr>
+          <w:rFonts w:asciiTheme="minorEastAsia" w:hAnsiTheme="minorEastAsia"/>
+        </w:rPr>
+        <w:t>3.</w:t>
+      </w:r>
+      <w:r>
+        <w:rPr>
+          <w:rFonts w:asciiTheme="minorEastAsia" w:hAnsiTheme="minorEastAsia" w:hint="eastAsia"/>
+        </w:rPr>
+        <w:t>用户对于小米的饥饿营销有一定反感。特别在小蚁相机刚推出的现在。</w:t>
+      </w:r>
+    </w:p>
+    <w:p>
+      <w:pPr>
+        <w:spacing w:line="360" w:lineRule="auto"/>
+        <w:ind w:firstLine="440"/>
+        <w:rPr>
+          <w:rFonts w:asciiTheme="minorEastAsia" w:hAnsiTheme="minorEastAsia"/>
+        </w:rPr>
+      </w:pPr>
+      <w:r>
+        <w:rPr>
+          <w:rFonts w:asciiTheme="minorEastAsia" w:hAnsiTheme="minorEastAsia"/>
+        </w:rPr>
+        <w:t>4.</w:t>
       </w:r>
       <w:bookmarkStart w:id="8" w:name="_GoBack"/>
       <w:bookmarkEnd w:id="8"/>
       <w:r>
         <w:rPr>
-          <w:rFonts w:asciiTheme="minorEastAsia" w:hAnsiTheme="minorEastAsia"/>
-        </w:rPr>
-        <w:t>对于小蚁相机都持有积极的评价，看评价内容，多是集中在相机的便携性，防水性，照片的清晰程度，手机移动端应用的功能等等。另外也有很多手机等硬件设备评测网站对小蚁运动相机进行了评测，其中贬褒不一，这些专业的评测往往关注在一些比较细节的地方。其中褒多在于中文支持，价格亲民等等，贬多在于拍摄质量，外观材质等等，不过从大体来看褒多于贬。</w:t>
-      </w:r>
-    </w:p>
-    <w:p>
-      <w:pPr>
-        <w:spacing w:line="360" w:lineRule="auto"/>
-        <w:ind w:firstLine="440"/>
-        <w:rPr>
           <w:rFonts w:asciiTheme="minorEastAsia" w:hAnsiTheme="minorEastAsia" w:hint="eastAsia"/>
         </w:rPr>
-      </w:pPr>
-    </w:p>
-    <w:p>
-      <w:pPr>
-        <w:spacing w:line="360" w:lineRule="auto"/>
-        <w:ind w:firstLine="440"/>
-        <w:rPr>
-          <w:rFonts w:asciiTheme="minorEastAsia" w:hAnsiTheme="minorEastAsia"/>
-        </w:rPr>
-      </w:pPr>
-      <w:r>
-        <w:rPr>
-          <w:rFonts w:asciiTheme="minorEastAsia" w:hAnsiTheme="minorEastAsia"/>
-        </w:rPr>
-        <w:t>由此可见，小蚁相机在互联网上拥有一个比较好的口碑，用户也会很主动地反馈自己的使用体验，也会很积极地把自己的体验推荐给周围的人，这也是小米系列产品的一向特色。</w:t>
-      </w:r>
+        <w:t>用户对于运动相机的需求不大，日常生活的照片手机可以满足用户需求，而只有在特定场合下才会用到。</w:t>
+      </w:r>
+    </w:p>
+    <w:p>
+      <w:pPr>
+        <w:spacing w:line="360" w:lineRule="auto"/>
+        <w:ind w:firstLine="440"/>
+        <w:rPr>
+          <w:rFonts w:asciiTheme="minorEastAsia" w:hAnsiTheme="minorEastAsia"/>
+        </w:rPr>
+      </w:pPr>
+    </w:p>
+    <w:p>
+      <w:pPr>
+        <w:spacing w:line="360" w:lineRule="auto"/>
+        <w:ind w:firstLine="440"/>
+        <w:rPr>
+          <w:rFonts w:asciiTheme="minorEastAsia" w:hAnsiTheme="minorEastAsia"/>
+        </w:rPr>
+      </w:pPr>
+      <w:r>
+        <w:rPr>
+          <w:rFonts w:asciiTheme="minorEastAsia" w:hAnsiTheme="minorEastAsia" w:hint="eastAsia"/>
+        </w:rPr>
+        <w:t>作为总结，我们认为用户将小蚁相机视为一种非必需的商品。在有相应的购买需求时，可能会由于小米的品牌效应和一贯口碑结合性价比选择小蚁相机。但不会在没有响应需求的情况下购买该产品。</w:t>
+      </w:r>
+    </w:p>
+    <w:p>
+      <w:pPr>
+        <w:rPr>
+          <w:rFonts w:hint="eastAsia"/>
+        </w:rPr>
+      </w:pPr>
     </w:p>
     <w:p>
       <w:pPr>
@@ -1290,6 +1429,7 @@
         </w:rPr>
       </w:pPr>
       <w:r>
+        <w:lastRenderedPageBreak/>
         <w:t>产量</w:t>
       </w:r>
       <w:r>
@@ -1385,14 +1525,85 @@
         <w:rPr>
           <w:rFonts w:asciiTheme="minorEastAsia" w:hAnsiTheme="minorEastAsia"/>
         </w:rPr>
-        <w:t>小米一直以来主打学生等年轻人市场，通过良好的性能配置和高性价比吸引这些主要考虑功能与价格的消费群体。从官方论坛反馈来看，大多数小蚁运动相机用户将</w:t>
-      </w:r>
+        <w:t>小米一直以来主打学生等年轻人市场，通过良好的性能配置和高性价比吸引这些主要考虑功能与价格的消费群体。从官方论坛反馈来看，大多数小蚁运动相机用户将它用于旅游和生活记录。与极限运动不同，这些场景不需要运动相机发挥极限的性能，对不愿意花大价钱投入高端产品的用户而言小蚁运动相机是理想的选择。</w:t>
+      </w:r>
+    </w:p>
+    <w:p>
+      <w:pPr>
+        <w:pStyle w:val="2"/>
+        <w:rPr>
+          <w:lang w:eastAsia="zh-CN"/>
+        </w:rPr>
+      </w:pPr>
+      <w:r>
+        <w:rPr>
+          <w:rFonts w:hint="eastAsia"/>
+          <w:lang w:eastAsia="zh-CN"/>
+        </w:rPr>
+        <w:t>竞争者</w:t>
+      </w:r>
+      <w:r>
+        <w:rPr>
+          <w:lang w:eastAsia="zh-CN"/>
+        </w:rPr>
+        <w:t>优势与劣势分析</w:t>
+      </w:r>
+    </w:p>
+    <w:p>
+      <w:pPr>
+        <w:spacing w:line="360" w:lineRule="auto"/>
+        <w:ind w:firstLine="440"/>
+        <w:rPr>
+          <w:rFonts w:asciiTheme="minorEastAsia" w:hAnsiTheme="minorEastAsia"/>
+        </w:rPr>
+      </w:pPr>
+      <w:r>
+        <w:rPr>
+          <w:rFonts w:asciiTheme="minorEastAsia" w:hAnsiTheme="minorEastAsia"/>
+        </w:rPr>
+        <w:t>运动相机领域，主要的流行品牌有GoPro以及Sony Action Cam。在天猫官方旗舰店上GoPro HERO 4 SILVER售价2998，主打高端，与小米的产品处在不同市场阶梯上。本组认为，对小蚁相机构成较大竞争关系的主要是中低端产品，包括专业运动相机厂商的低端产品以及将来可能出现的低价“山寨”。其中索尼入门级运动相机HDR-AS20以999元的价格、丰富的配件，以及消费者对索尼大厂质量的信赖，对小蚁相机构成的威胁最大。</w:t>
+      </w:r>
+    </w:p>
+    <w:p>
+      <w:pPr>
+        <w:spacing w:line="360" w:lineRule="auto"/>
+        <w:ind w:firstLine="440"/>
+        <w:rPr>
+          <w:rFonts w:asciiTheme="minorEastAsia" w:hAnsiTheme="minorEastAsia"/>
+        </w:rPr>
+      </w:pPr>
+    </w:p>
+    <w:p>
+      <w:pPr>
+        <w:spacing w:line="360" w:lineRule="auto"/>
+        <w:ind w:firstLine="440"/>
+        <w:rPr>
+          <w:rFonts w:asciiTheme="minorEastAsia" w:hAnsiTheme="minorEastAsia"/>
+        </w:rPr>
+      </w:pPr>
       <w:r>
         <w:rPr>
           <w:rFonts w:asciiTheme="minorEastAsia" w:hAnsiTheme="minorEastAsia"/>
         </w:rPr>
         <w:lastRenderedPageBreak/>
-        <w:t>它用于旅游和生活记录。与极限运动不同，这些场景不需要运动相机发挥极限的性能，对不愿意花大价钱投入高端产品的用户而言小蚁运动相机是理想的选择。</w:t>
+        <w:t>小蚁相机在参数配置方面不输高端产品，从各大网站的评测对比来看，画面质量方面也各有千秋，比较明显的差距体现在小蚁相机没有屏幕、防抖功能以及配件上。用户如果额外购买存储卡等配件，对比索尼的入门级产品，价格优势并不那么明显。由于小蚁相机采用了标准接口，无附带配件也能看作是一项优点：用户可以根据自己所需自由选择所需的配件，这也非常符合小米对于其客户“发烧友”的定位。另外，小蚁运动相机在手机客户端上完善的中文本地化支持也是一大优势。</w:t>
+      </w:r>
+    </w:p>
+    <w:p>
+      <w:pPr>
+        <w:pStyle w:val="1"/>
+        <w:rPr>
+          <w:lang w:eastAsia="zh-CN"/>
+        </w:rPr>
+      </w:pPr>
+      <w:r>
+        <w:t>广告</w:t>
+      </w:r>
+      <w:r>
+        <w:rPr>
+          <w:lang w:eastAsia="zh-CN"/>
+        </w:rPr>
+        <w:t>信息</w:t>
       </w:r>
     </w:p>
     <w:p>
@@ -1407,1057 +1618,984 @@
           <w:rFonts w:hint="eastAsia"/>
           <w:lang w:eastAsia="zh-CN"/>
         </w:rPr>
-        <w:t>竞争者</w:t>
+        <w:t>广告</w:t>
       </w:r>
       <w:r>
         <w:rPr>
           <w:lang w:eastAsia="zh-CN"/>
         </w:rPr>
-        <w:t>优势与劣势分析</w:t>
-      </w:r>
-    </w:p>
-    <w:p>
-      <w:pPr>
-        <w:spacing w:line="360" w:lineRule="auto"/>
-        <w:ind w:firstLine="440"/>
-        <w:rPr>
-          <w:rFonts w:asciiTheme="minorEastAsia" w:hAnsiTheme="minorEastAsia"/>
-        </w:rPr>
-      </w:pPr>
-      <w:r>
-        <w:rPr>
-          <w:rFonts w:asciiTheme="minorEastAsia" w:hAnsiTheme="minorEastAsia"/>
-        </w:rPr>
-        <w:t>运动相机领域，主要的流行品牌有GoPro以及Sony Action Cam。在天猫官方旗舰店上GoPro HERO 4 SILVER售价2998，主打高端，与小米的产品处在不同市场阶梯上。本组认为，对小蚁相机构成较大竞争关系的主要是中低端产品，包括专业运动相机厂商的低端产品以及将来可能出现的低价“山寨”。其中索尼入门级运动相机HDR-AS20以999元的价格、丰富的配件，以及消费者对索尼大厂质量的信赖，对小蚁相机构成的威胁最大。</w:t>
-      </w:r>
-    </w:p>
-    <w:p>
-      <w:pPr>
-        <w:spacing w:line="360" w:lineRule="auto"/>
-        <w:ind w:firstLine="440"/>
+        <w:t>媒介与广告策略</w:t>
+      </w:r>
+    </w:p>
+    <w:p>
+      <w:pPr>
+        <w:spacing w:line="360" w:lineRule="auto"/>
+        <w:ind w:firstLine="440"/>
+        <w:rPr>
+          <w:rFonts w:asciiTheme="minorEastAsia" w:hAnsiTheme="minorEastAsia"/>
+        </w:rPr>
+      </w:pPr>
+      <w:r>
+        <w:rPr>
+          <w:rFonts w:asciiTheme="minorEastAsia" w:hAnsiTheme="minorEastAsia"/>
+        </w:rPr>
+        <w:t>小蚁</w:t>
+      </w:r>
+      <w:r>
         <w:rPr>
           <w:rFonts w:asciiTheme="minorEastAsia" w:hAnsiTheme="minorEastAsia" w:hint="eastAsia"/>
         </w:rPr>
-      </w:pPr>
-    </w:p>
-    <w:p>
-      <w:pPr>
-        <w:spacing w:line="360" w:lineRule="auto"/>
-        <w:ind w:firstLine="440"/>
-        <w:rPr>
-          <w:rFonts w:asciiTheme="minorEastAsia" w:hAnsiTheme="minorEastAsia"/>
-        </w:rPr>
-      </w:pPr>
-      <w:r>
-        <w:rPr>
-          <w:rFonts w:asciiTheme="minorEastAsia" w:hAnsiTheme="minorEastAsia"/>
-        </w:rPr>
-        <w:t>小蚁相机在参数配置方面不输高端产品，从各大网站的评测对比来看，画面质量方面也各有千秋，比较明显的差距体现在小蚁相机没有屏幕、防抖功能以及配件上。用户如果额外购买存储卡等配件，对比索尼的入门级产品，价格优势并不那么明显。由于小蚁相机采用了标准接口，无附带配件也能看作是一项优点：用户可以根据自己所需自由选择所需的配件，这也非常符合小米对于其客户“发烧友”的定位。另外，小蚁运动相机在手机客户端上完善的中文本地化支持也是一大优势。</w:t>
+        <w:t>相机如同</w:t>
+      </w:r>
+      <w:r>
+        <w:rPr>
+          <w:rFonts w:asciiTheme="minorEastAsia" w:hAnsiTheme="minorEastAsia"/>
+        </w:rPr>
+        <w:t>其他的小米设备一样，</w:t>
+      </w:r>
+      <w:r>
+        <w:rPr>
+          <w:rFonts w:asciiTheme="minorEastAsia" w:hAnsiTheme="minorEastAsia" w:hint="eastAsia"/>
+        </w:rPr>
+        <w:t>是</w:t>
+      </w:r>
+      <w:r>
+        <w:rPr>
+          <w:rFonts w:asciiTheme="minorEastAsia" w:hAnsiTheme="minorEastAsia"/>
+        </w:rPr>
+        <w:t>使用互联网与社交媒体等等进行推介的。</w:t>
+      </w:r>
+      <w:r>
+        <w:rPr>
+          <w:rFonts w:asciiTheme="minorEastAsia" w:hAnsiTheme="minorEastAsia" w:hint="eastAsia"/>
+        </w:rPr>
+        <w:t>其采取</w:t>
+      </w:r>
+      <w:r>
+        <w:rPr>
+          <w:rFonts w:asciiTheme="minorEastAsia" w:hAnsiTheme="minorEastAsia"/>
+        </w:rPr>
+        <w:t>的广告策略有：</w:t>
+      </w:r>
+    </w:p>
+    <w:p>
+      <w:pPr>
+        <w:pStyle w:val="3"/>
+      </w:pPr>
+      <w:r>
+        <w:t>共鸣策略</w:t>
+      </w:r>
+    </w:p>
+    <w:p>
+      <w:pPr>
+        <w:spacing w:line="360" w:lineRule="auto"/>
+        <w:ind w:firstLine="440"/>
+        <w:rPr>
+          <w:rFonts w:asciiTheme="minorEastAsia" w:hAnsiTheme="minorEastAsia"/>
+        </w:rPr>
+      </w:pPr>
+      <w:r>
+        <w:rPr>
+          <w:rFonts w:asciiTheme="minorEastAsia" w:hAnsiTheme="minorEastAsia"/>
+        </w:rPr>
+        <w:t>就是利用顾客日常记忆的生活体验，在其所记忆的场面重现时提到该店铺，促使记忆该品牌的促销策略。这种策略并非特别强调产品的功能或经营特色，而是把顾客光顾该企业的情景与顾客的生活体验巧妙地融合在一起。</w:t>
+      </w:r>
+    </w:p>
+    <w:p>
+      <w:pPr>
+        <w:spacing w:line="360" w:lineRule="auto"/>
+        <w:ind w:firstLine="440"/>
+        <w:rPr>
+          <w:rFonts w:asciiTheme="minorEastAsia" w:hAnsiTheme="minorEastAsia"/>
+        </w:rPr>
+      </w:pPr>
+    </w:p>
+    <w:p>
+      <w:pPr>
+        <w:spacing w:line="360" w:lineRule="auto"/>
+        <w:ind w:firstLine="440"/>
+        <w:rPr>
+          <w:rFonts w:asciiTheme="minorEastAsia" w:hAnsiTheme="minorEastAsia"/>
+        </w:rPr>
+      </w:pPr>
+      <w:r>
+        <w:rPr>
+          <w:rFonts w:asciiTheme="minorEastAsia" w:hAnsiTheme="minorEastAsia"/>
+        </w:rPr>
+        <w:t>由于小蚁相机被定为为运动相机，因而其广告重点在于将顾客日常拍照记忆与使用小蚁相机联系在一起。当顾客在旅游、运动时想拍摄时便会联想到小蚁相机。</w:t>
+      </w:r>
+    </w:p>
+    <w:p>
+      <w:pPr>
+        <w:pStyle w:val="3"/>
+      </w:pPr>
+      <w:r>
+        <w:t>推荐式广告策略</w:t>
+      </w:r>
+    </w:p>
+    <w:p>
+      <w:pPr>
+        <w:spacing w:line="360" w:lineRule="auto"/>
+        <w:ind w:firstLine="440"/>
+        <w:rPr>
+          <w:rFonts w:asciiTheme="minorEastAsia" w:hAnsiTheme="minorEastAsia"/>
+        </w:rPr>
+      </w:pPr>
+      <w:r>
+        <w:rPr>
+          <w:rFonts w:asciiTheme="minorEastAsia" w:hAnsiTheme="minorEastAsia"/>
+        </w:rPr>
+        <w:t>企业与商品自卖自夸的保证，未必一定能说服人。于是，就要采用第三者向消费者强调某商品或某企业的特征的推荐式广告策略，以取得消费者的信赖。所以这种广告策略，又可称为证言形式。</w:t>
+      </w:r>
+    </w:p>
+    <w:p>
+      <w:pPr>
+        <w:spacing w:line="360" w:lineRule="auto"/>
+        <w:ind w:firstLine="440"/>
+        <w:rPr>
+          <w:rFonts w:asciiTheme="minorEastAsia" w:hAnsiTheme="minorEastAsia"/>
+        </w:rPr>
+      </w:pPr>
+    </w:p>
+    <w:p>
+      <w:pPr>
+        <w:spacing w:line="360" w:lineRule="auto"/>
+        <w:ind w:firstLine="440"/>
+        <w:rPr>
+          <w:rFonts w:asciiTheme="minorEastAsia" w:hAnsiTheme="minorEastAsia"/>
+        </w:rPr>
+      </w:pPr>
+      <w:r>
+        <w:rPr>
+          <w:rFonts w:asciiTheme="minorEastAsia" w:hAnsiTheme="minorEastAsia"/>
+        </w:rPr>
+        <w:t>在互联网的数码网站和测评网站写有各种第三方的评测，这些评测能够通过使用者的角度来为小蚁相机进行宣传。</w:t>
+      </w:r>
+    </w:p>
+    <w:p>
+      <w:pPr>
+        <w:pStyle w:val="3"/>
+      </w:pPr>
+      <w:r>
+        <w:t>内容：分差别的战略。</w:t>
+      </w:r>
+    </w:p>
+    <w:p>
+      <w:pPr>
+        <w:spacing w:line="360" w:lineRule="auto"/>
+        <w:ind w:firstLine="440"/>
+        <w:rPr>
+          <w:rFonts w:asciiTheme="minorEastAsia" w:hAnsiTheme="minorEastAsia"/>
+        </w:rPr>
+      </w:pPr>
+      <w:r>
+        <w:rPr>
+          <w:rFonts w:asciiTheme="minorEastAsia" w:hAnsiTheme="minorEastAsia"/>
+        </w:rPr>
+        <w:t>分差别的战略就是在广告活动中侧重宣传广告产品的特点，强调产品差别的广告战略。企业采用这种广告战略可以从该产品与同类产品的差别入手进行广告宣传。此时，采用产品差别广告战略还可以通过宣传在原材料上、性能上、设计上、价格上等多种变更来劝说消费者购买。</w:t>
+      </w:r>
+    </w:p>
+    <w:p>
+      <w:pPr>
+        <w:spacing w:line="360" w:lineRule="auto"/>
+        <w:ind w:firstLine="440"/>
+        <w:rPr>
+          <w:rFonts w:asciiTheme="minorEastAsia" w:hAnsiTheme="minorEastAsia"/>
+        </w:rPr>
+      </w:pPr>
+    </w:p>
+    <w:p>
+      <w:pPr>
+        <w:spacing w:line="360" w:lineRule="auto"/>
+        <w:ind w:firstLine="440"/>
+        <w:rPr>
+          <w:rFonts w:asciiTheme="minorEastAsia" w:hAnsiTheme="minorEastAsia"/>
+        </w:rPr>
+      </w:pPr>
+      <w:r>
+        <w:rPr>
+          <w:rFonts w:asciiTheme="minorEastAsia" w:hAnsiTheme="minorEastAsia"/>
+        </w:rPr>
+        <w:t>与其他运动相机相比，更加便宜、便携。比手机等非专业的拍摄设备比更专业，与单反等相比可在旅行中做到实时在网络上上传照片。</w:t>
+      </w:r>
+    </w:p>
+    <w:p>
+      <w:pPr>
+        <w:pStyle w:val="3"/>
+      </w:pPr>
+      <w:r>
+        <w:t>种类：产品广告战略（与企业广告战略相对）</w:t>
+      </w:r>
+    </w:p>
+    <w:p>
+      <w:pPr>
+        <w:spacing w:line="360" w:lineRule="auto"/>
+        <w:ind w:firstLine="440"/>
+        <w:rPr>
+          <w:rFonts w:asciiTheme="minorEastAsia" w:hAnsiTheme="minorEastAsia"/>
+        </w:rPr>
+      </w:pPr>
+      <w:r>
+        <w:rPr>
+          <w:rFonts w:asciiTheme="minorEastAsia" w:hAnsiTheme="minorEastAsia"/>
+        </w:rPr>
+        <w:t>旨在树立产品的形象，或产品创新，合乎“生活潮流”；或产品先进，满足人们的“智能欲望”，给人以有关时代潮流与时代科学的“新知识”，从而给人得出一个关于广告“走在时代思潮前面”的好印象；或突出产品的特异功效，使该产品与同类产品有明显的区别；或宣传其产品价格低廉。</w:t>
+      </w:r>
+    </w:p>
+    <w:p>
+      <w:pPr>
+        <w:spacing w:line="360" w:lineRule="auto"/>
+        <w:ind w:firstLine="440"/>
+        <w:rPr>
+          <w:rFonts w:asciiTheme="minorEastAsia" w:hAnsiTheme="minorEastAsia"/>
+        </w:rPr>
+      </w:pPr>
+    </w:p>
+    <w:p>
+      <w:pPr>
+        <w:spacing w:line="360" w:lineRule="auto"/>
+        <w:ind w:firstLine="440"/>
+        <w:rPr>
+          <w:rFonts w:asciiTheme="minorEastAsia" w:hAnsiTheme="minorEastAsia"/>
+        </w:rPr>
+      </w:pPr>
+      <w:r>
+        <w:rPr>
+          <w:rFonts w:asciiTheme="minorEastAsia" w:hAnsiTheme="minorEastAsia"/>
+        </w:rPr>
+        <w:t>满足人们在旅行途中希望拍出高质量相片的同时实时分享的需求。同时，鼓励顾客多出门旅行也树立了一种积极的形象。</w:t>
+      </w:r>
+    </w:p>
+    <w:p>
+      <w:pPr>
+        <w:pStyle w:val="3"/>
+      </w:pPr>
+      <w:r>
+        <w:t>特定市场的广告战略</w:t>
+      </w:r>
+    </w:p>
+    <w:p>
+      <w:pPr>
+        <w:spacing w:line="360" w:lineRule="auto"/>
+        <w:ind w:firstLine="440"/>
+        <w:rPr>
+          <w:rFonts w:asciiTheme="minorEastAsia" w:hAnsiTheme="minorEastAsia"/>
+        </w:rPr>
+      </w:pPr>
+      <w:r>
+        <w:rPr>
+          <w:rFonts w:asciiTheme="minorEastAsia" w:hAnsiTheme="minorEastAsia"/>
+        </w:rPr>
+        <w:t>这是在一定的国家、地区或区域的广告战略。致力于中国市场的开发。低廉的价格与专业的性能，高性价比符合大部分中国人的消费观。</w:t>
+      </w:r>
+    </w:p>
+    <w:p>
+      <w:pPr>
+        <w:pStyle w:val="3"/>
+      </w:pPr>
+      <w:r>
+        <w:t>单个媒介战略。</w:t>
+      </w:r>
+    </w:p>
+    <w:p>
+      <w:pPr>
+        <w:spacing w:line="360" w:lineRule="auto"/>
+        <w:ind w:firstLine="440"/>
+        <w:rPr>
+          <w:rFonts w:asciiTheme="minorEastAsia" w:hAnsiTheme="minorEastAsia"/>
+        </w:rPr>
+      </w:pPr>
+      <w:r>
+        <w:rPr>
+          <w:rFonts w:asciiTheme="minorEastAsia" w:hAnsiTheme="minorEastAsia"/>
+        </w:rPr>
+        <w:t>企业使用过多种广告媒介后，发现其中一种媒介的效果较好，或是经过调查分析选出最合适的一种广告媒介，然后在一定的时期内，只集中使用这个广告媒介进行宣传。</w:t>
+      </w:r>
+    </w:p>
+    <w:p>
+      <w:pPr>
+        <w:spacing w:line="360" w:lineRule="auto"/>
+        <w:ind w:firstLine="440"/>
+        <w:rPr>
+          <w:rFonts w:asciiTheme="minorEastAsia" w:hAnsiTheme="minorEastAsia"/>
+        </w:rPr>
+      </w:pPr>
+    </w:p>
+    <w:p>
+      <w:pPr>
+        <w:spacing w:line="360" w:lineRule="auto"/>
+        <w:ind w:firstLine="440"/>
+        <w:rPr>
+          <w:rFonts w:asciiTheme="minorEastAsia" w:hAnsiTheme="minorEastAsia"/>
+        </w:rPr>
+      </w:pPr>
+      <w:r>
+        <w:rPr>
+          <w:rFonts w:asciiTheme="minorEastAsia" w:hAnsiTheme="minorEastAsia"/>
+        </w:rPr>
+        <w:t>采用互联网作为媒介。由于互联网的用户更加符合新颖的时尚潮流，也更有可能在外出旅行时需要运动相机来拍摄。</w:t>
       </w:r>
     </w:p>
     <w:p>
       <w:pPr>
         <w:pStyle w:val="1"/>
+      </w:pPr>
+      <w:r>
+        <w:rPr>
+          <w:rFonts w:hint="eastAsia"/>
+        </w:rPr>
+        <w:t>环境</w:t>
+      </w:r>
+      <w:r>
+        <w:t>信息</w:t>
+      </w:r>
+    </w:p>
+    <w:p>
+      <w:pPr>
+        <w:pStyle w:val="2"/>
+      </w:pPr>
+      <w:r>
+        <w:t>政策环境</w:t>
+      </w:r>
+    </w:p>
+    <w:p>
+      <w:pPr>
+        <w:spacing w:line="360" w:lineRule="auto"/>
+        <w:ind w:firstLine="440"/>
+        <w:rPr>
+          <w:rFonts w:asciiTheme="minorEastAsia" w:hAnsiTheme="minorEastAsia"/>
+        </w:rPr>
+      </w:pPr>
+      <w:r>
+        <w:rPr>
+          <w:rFonts w:asciiTheme="minorEastAsia" w:hAnsiTheme="minorEastAsia"/>
+        </w:rPr>
+        <w:t>任何品牌的任何行为都会受到国家政策的管束，都需要严格按照相关政策进行，小米也不例外。当初小米盒子上线时就有人认为该产品的全国上市会受到政策的影响，引自科技讯网站：</w:t>
+      </w:r>
+    </w:p>
+    <w:p>
+      <w:pPr>
+        <w:spacing w:line="360" w:lineRule="auto"/>
+        <w:ind w:firstLine="440"/>
+        <w:rPr>
+          <w:rFonts w:asciiTheme="minorEastAsia" w:hAnsiTheme="minorEastAsia"/>
+        </w:rPr>
+      </w:pPr>
+      <w:r>
+        <w:rPr>
+          <w:rFonts w:asciiTheme="minorEastAsia" w:hAnsiTheme="minorEastAsia"/>
+        </w:rPr>
+        <w:t>“根据2011年国家广电总局《持有互联网电视牌照机构运营管理要求》，小米盒子类机顶盒产品，只能选择广电总局批准的内容服务平台，必须与牌照持有方合作才能进入市场。</w:t>
+      </w:r>
+    </w:p>
+    <w:p>
+      <w:pPr>
+        <w:spacing w:line="360" w:lineRule="auto"/>
+        <w:ind w:firstLine="440"/>
+        <w:rPr>
+          <w:rFonts w:asciiTheme="minorEastAsia" w:hAnsiTheme="minorEastAsia"/>
+        </w:rPr>
+      </w:pPr>
+      <w:r>
+        <w:rPr>
+          <w:rFonts w:asciiTheme="minorEastAsia" w:hAnsiTheme="minorEastAsia"/>
+        </w:rPr>
+        <w:lastRenderedPageBreak/>
+        <w:t>而目前通过广电总局验收的平台仅有CNTV、百视通、南方传媒、华数、CIBN、湖南广电以及央广广播电视网络台7家，小米盒子只能与其中一家合作才能上市。”小米盒子作为机顶盒类的产品，与国家广电局的工作范畴有交集，因此需要按照规则办事，最后小米盒子与CNTV合作实现了全国上市。然而却有不少人对小米的产品不满意，认为小米并没有实现国家的“三包政策”，对于保修等售后工作做得不完善。雷军在新闻发布会上所说：小米一切产品保证符合国家政策。</w:t>
+      </w:r>
+    </w:p>
+    <w:p>
+      <w:pPr>
+        <w:spacing w:line="360" w:lineRule="auto"/>
+        <w:ind w:firstLine="440"/>
+        <w:rPr>
+          <w:rFonts w:asciiTheme="minorEastAsia" w:hAnsiTheme="minorEastAsia"/>
+        </w:rPr>
+      </w:pPr>
+    </w:p>
+    <w:p>
+      <w:pPr>
+        <w:spacing w:line="360" w:lineRule="auto"/>
+        <w:ind w:firstLine="440"/>
+        <w:rPr>
+          <w:rFonts w:asciiTheme="minorEastAsia" w:hAnsiTheme="minorEastAsia"/>
+        </w:rPr>
+      </w:pPr>
+      <w:r>
+        <w:rPr>
+          <w:rFonts w:asciiTheme="minorEastAsia" w:hAnsiTheme="minorEastAsia"/>
+        </w:rPr>
+        <w:t>这可以看做是小米对于消费者的一个回应，也是一种表态，表明对于国家政策的认可。除了严格遵循国家对生厂商指定的约束政策，国家其实也对国产电子产品品牌制定了支持类的政策。由国家财政部、商务部联合发起的“家电下乡”项目前些年已经在山东等省开展，海尔、长虹等内地手机品牌都被列为该项目的入选企业，这成为国产手机开拓农村市场和消化库存的好时机。</w:t>
+      </w:r>
+    </w:p>
+    <w:p>
+      <w:pPr>
+        <w:spacing w:line="360" w:lineRule="auto"/>
+        <w:ind w:firstLine="440"/>
+        <w:rPr>
+          <w:rFonts w:asciiTheme="minorEastAsia" w:hAnsiTheme="minorEastAsia"/>
+        </w:rPr>
+      </w:pPr>
+    </w:p>
+    <w:p>
+      <w:pPr>
+        <w:spacing w:line="360" w:lineRule="auto"/>
+        <w:ind w:firstLine="440"/>
+        <w:rPr>
+          <w:rFonts w:asciiTheme="minorEastAsia" w:hAnsiTheme="minorEastAsia"/>
+        </w:rPr>
+      </w:pPr>
+      <w:r>
+        <w:rPr>
+          <w:rFonts w:asciiTheme="minorEastAsia" w:hAnsiTheme="minorEastAsia"/>
+        </w:rPr>
+        <w:t>国产手机相关负责人普遍认为，搭“家电下乡”的便车，品牌手机、正规手机在三四级市场的占有率将大幅增加。这样的政策性扶植对于国产电子品牌是一大福音，也表明了国家政策对于国产品牌支持的态度。</w:t>
+      </w:r>
+    </w:p>
+    <w:p>
+      <w:pPr>
+        <w:spacing w:line="360" w:lineRule="auto"/>
+        <w:ind w:firstLine="440"/>
+        <w:rPr>
+          <w:rFonts w:asciiTheme="minorEastAsia" w:hAnsiTheme="minorEastAsia"/>
+        </w:rPr>
+      </w:pPr>
+    </w:p>
+    <w:p>
+      <w:pPr>
+        <w:spacing w:line="360" w:lineRule="auto"/>
+        <w:ind w:firstLine="440"/>
+        <w:rPr>
+          <w:rFonts w:asciiTheme="minorEastAsia" w:hAnsiTheme="minorEastAsia"/>
+        </w:rPr>
+      </w:pPr>
+      <w:r>
+        <w:rPr>
+          <w:rFonts w:asciiTheme="minorEastAsia" w:hAnsiTheme="minorEastAsia"/>
+        </w:rPr>
+        <w:t>尽管在苹果、三星等国际大头的面前，小米显得缺乏竞争力，但是有了国家政策的支持，小米起码在国内的市场上是多了竞争的资本。</w:t>
+      </w:r>
+    </w:p>
+    <w:p>
+      <w:pPr>
+        <w:pStyle w:val="2"/>
         <w:rPr>
           <w:lang w:eastAsia="zh-CN"/>
         </w:rPr>
       </w:pPr>
       <w:r>
-        <w:t>广告</w:t>
+        <w:t>经济</w:t>
       </w:r>
       <w:r>
         <w:rPr>
           <w:lang w:eastAsia="zh-CN"/>
         </w:rPr>
-        <w:t>信息</w:t>
+        <w:t>环境</w:t>
+      </w:r>
+    </w:p>
+    <w:p>
+      <w:pPr>
+        <w:spacing w:line="360" w:lineRule="auto"/>
+        <w:ind w:firstLine="440"/>
+        <w:rPr>
+          <w:rFonts w:asciiTheme="minorEastAsia" w:hAnsiTheme="minorEastAsia"/>
+        </w:rPr>
+      </w:pPr>
+      <w:r>
+        <w:rPr>
+          <w:rFonts w:asciiTheme="minorEastAsia" w:hAnsiTheme="minorEastAsia"/>
+        </w:rPr>
+        <w:t>运动相机这个概念在中国并没有得到很大的普及，除了一些运动爱好人士，很少有人知道运动相机是什么，更不愿意花钱去买一台运动相机。以运动相机的经典品牌GoPro为例，根据调查可知，淘宝作为该品牌最大的营销渠道，每月的销量也仅仅是五千到六千左右，市场占有非常得小，经济环境非常不利。国人并没有强烈的运动意识，没有定期运动的习惯，是造成运动相机经济市场占有低的原因之一。在国内的媒体平台上很少出现运动相机这个概念，因此广告以及概念普及的投入过少也是经济环境不佳的原因之一。然而小米相机并不一定在经济环境上会吃亏，得益于小米本身的定位--价廉物美。一台GoPro hero3+在京东上的价格是3399人民币，而小米相机的初步定价是399人民币，两者几乎成十倍关系。尽管随着相机的发布和改进，价格注定</w:t>
+      </w:r>
+      <w:r>
+        <w:rPr>
+          <w:rFonts w:asciiTheme="minorEastAsia" w:hAnsiTheme="minorEastAsia"/>
+        </w:rPr>
+        <w:lastRenderedPageBreak/>
+        <w:t>会继续上涨，但是相比同类产品，小米相机已然价格低廉，这样的低价策略注定会成为小米相机在经济市场的一大优势。</w:t>
+      </w:r>
+    </w:p>
+    <w:p>
+      <w:pPr>
+        <w:spacing w:line="360" w:lineRule="auto"/>
+        <w:ind w:firstLine="440"/>
+        <w:rPr>
+          <w:rFonts w:asciiTheme="minorEastAsia" w:hAnsiTheme="minorEastAsia"/>
+        </w:rPr>
+      </w:pPr>
+    </w:p>
+    <w:p>
+      <w:pPr>
+        <w:spacing w:line="360" w:lineRule="auto"/>
+        <w:ind w:firstLine="440"/>
+        <w:rPr>
+          <w:rFonts w:asciiTheme="minorEastAsia" w:hAnsiTheme="minorEastAsia"/>
+        </w:rPr>
+      </w:pPr>
+      <w:r>
+        <w:rPr>
+          <w:rFonts w:asciiTheme="minorEastAsia" w:hAnsiTheme="minorEastAsia"/>
+        </w:rPr>
+        <w:t>除开小米相比于国外高端运动相机品牌的低价优势，小米相机在国内现有的市场竞争者如下：</w:t>
+      </w:r>
+    </w:p>
+    <w:p>
+      <w:pPr>
+        <w:spacing w:line="360" w:lineRule="auto"/>
+        <w:ind w:firstLine="440"/>
+        <w:rPr>
+          <w:rFonts w:asciiTheme="minorEastAsia" w:hAnsiTheme="minorEastAsia"/>
+        </w:rPr>
+      </w:pPr>
+      <w:r>
+        <w:rPr>
+          <w:rFonts w:asciiTheme="minorEastAsia" w:hAnsiTheme="minorEastAsia"/>
+        </w:rPr>
+        <w:t>随身拍：已转型到安防摄像头领域；</w:t>
+      </w:r>
+    </w:p>
+    <w:p>
+      <w:pPr>
+        <w:spacing w:line="360" w:lineRule="auto"/>
+        <w:ind w:firstLine="440"/>
+        <w:rPr>
+          <w:rFonts w:asciiTheme="minorEastAsia" w:hAnsiTheme="minorEastAsia"/>
+        </w:rPr>
+      </w:pPr>
+      <w:r>
+        <w:rPr>
+          <w:rFonts w:asciiTheme="minorEastAsia" w:hAnsiTheme="minorEastAsia"/>
+        </w:rPr>
+        <w:t>VIDIT：伴随式摄像机，在Pozible上众筹21万元；</w:t>
+      </w:r>
+    </w:p>
+    <w:p>
+      <w:pPr>
+        <w:spacing w:line="360" w:lineRule="auto"/>
+        <w:ind w:firstLine="440"/>
+        <w:rPr>
+          <w:rFonts w:asciiTheme="minorEastAsia" w:hAnsiTheme="minorEastAsia"/>
+        </w:rPr>
+      </w:pPr>
+      <w:r>
+        <w:rPr>
+          <w:rFonts w:asciiTheme="minorEastAsia" w:hAnsiTheme="minorEastAsia"/>
+        </w:rPr>
+        <w:t>萤石：海康威视出品，在京东众筹500多万元；</w:t>
+      </w:r>
+    </w:p>
+    <w:p>
+      <w:pPr>
+        <w:spacing w:line="360" w:lineRule="auto"/>
+        <w:ind w:firstLine="440"/>
+        <w:rPr>
+          <w:rFonts w:asciiTheme="minorEastAsia" w:hAnsiTheme="minorEastAsia"/>
+        </w:rPr>
+      </w:pPr>
+      <w:r>
+        <w:rPr>
+          <w:rFonts w:asciiTheme="minorEastAsia" w:hAnsiTheme="minorEastAsia"/>
+        </w:rPr>
+        <w:t>云狐酷玩相机：主打极限运动；</w:t>
+      </w:r>
+    </w:p>
+    <w:p>
+      <w:pPr>
+        <w:spacing w:line="360" w:lineRule="auto"/>
+        <w:ind w:firstLine="440"/>
+        <w:rPr>
+          <w:rFonts w:asciiTheme="minorEastAsia" w:hAnsiTheme="minorEastAsia"/>
+        </w:rPr>
+      </w:pPr>
+      <w:r>
+        <w:rPr>
+          <w:rFonts w:asciiTheme="minorEastAsia" w:hAnsiTheme="minorEastAsia"/>
+        </w:rPr>
+        <w:t>HTC Re：水管设计非常有特色，交互上也有创新，国内刚上市不久；</w:t>
+      </w:r>
+    </w:p>
+    <w:p>
+      <w:pPr>
+        <w:spacing w:line="360" w:lineRule="auto"/>
+        <w:ind w:firstLine="440"/>
+        <w:rPr>
+          <w:rFonts w:asciiTheme="minorEastAsia" w:hAnsiTheme="minorEastAsia"/>
+        </w:rPr>
+      </w:pPr>
+      <w:r>
+        <w:rPr>
+          <w:rFonts w:asciiTheme="minorEastAsia" w:hAnsiTheme="minorEastAsia"/>
+        </w:rPr>
+        <w:t>这些国内的运动相机品牌各有各的特色和手段，都必定与小米在运动相机的市场上分一杯羹。</w:t>
+      </w:r>
+    </w:p>
+    <w:p>
+      <w:pPr>
+        <w:spacing w:line="360" w:lineRule="auto"/>
+        <w:ind w:firstLine="440"/>
+        <w:rPr>
+          <w:rFonts w:asciiTheme="minorEastAsia" w:hAnsiTheme="minorEastAsia"/>
+        </w:rPr>
+      </w:pPr>
+      <w:r>
+        <w:rPr>
+          <w:rFonts w:asciiTheme="minorEastAsia" w:hAnsiTheme="minorEastAsia"/>
+        </w:rPr>
+        <w:t>对于小米来说，国内消费者对于相机的主流运用仍然在于旅游和日常生活中，因此小米如果将定位瞄准在旅游和生活，同时又适用于运动，是在目前的经济环境下，最佳的选择。</w:t>
       </w:r>
     </w:p>
     <w:p>
       <w:pPr>
         <w:pStyle w:val="2"/>
         <w:rPr>
-          <w:rFonts w:hint="eastAsia"/>
           <w:lang w:eastAsia="zh-CN"/>
         </w:rPr>
       </w:pPr>
       <w:r>
-        <w:rPr>
-          <w:rFonts w:hint="eastAsia"/>
+        <w:t>人文</w:t>
+      </w:r>
+      <w:r>
+        <w:rPr>
           <w:lang w:eastAsia="zh-CN"/>
         </w:rPr>
-        <w:t>广告</w:t>
-      </w:r>
-      <w:r>
+        <w:t>环境</w:t>
+      </w:r>
+    </w:p>
+    <w:p>
+      <w:pPr>
+        <w:spacing w:line="360" w:lineRule="auto"/>
+        <w:ind w:firstLine="440"/>
+        <w:rPr>
+          <w:rFonts w:asciiTheme="minorEastAsia" w:hAnsiTheme="minorEastAsia"/>
+        </w:rPr>
+      </w:pPr>
+      <w:r>
+        <w:rPr>
+          <w:rFonts w:asciiTheme="minorEastAsia" w:hAnsiTheme="minorEastAsia"/>
+        </w:rPr>
+        <w:t>小米这个品牌有着非常忠诚狂热的一群粉丝，这群粉丝被称为小米的“梦想赞助人”。他们会参与特定的米粉节（小米粉丝的专属节日），自费购买每一台小米手机，甚至有专门研究小米的发烧友，以下段落引自雷锋网《被小米称为梦想赞助商的那群人》：</w:t>
+      </w:r>
+    </w:p>
+    <w:p>
+      <w:pPr>
+        <w:spacing w:line="360" w:lineRule="auto"/>
+        <w:ind w:firstLine="440"/>
+        <w:rPr>
+          <w:rFonts w:asciiTheme="minorEastAsia" w:hAnsiTheme="minorEastAsia"/>
+        </w:rPr>
+      </w:pPr>
+      <w:r>
+        <w:rPr>
+          <w:rFonts w:asciiTheme="minorEastAsia" w:hAnsiTheme="minorEastAsia"/>
+        </w:rPr>
+        <w:t>“在他看来，如果说iPhone是将iOS装在一个精美的盒子里卖给消费者，那早期的小米手机就是将MIUI放在一个简单粗暴的盒子里，不过这对苹果和当时的小米来说都是绝对正确的，用他的话说就是：“事后诸葛亮都明白这个道理啊。”</w:t>
+      </w:r>
+    </w:p>
+    <w:p>
+      <w:pPr>
+        <w:spacing w:line="360" w:lineRule="auto"/>
+        <w:ind w:firstLine="440"/>
+        <w:rPr>
+          <w:rFonts w:asciiTheme="minorEastAsia" w:hAnsiTheme="minorEastAsia"/>
+        </w:rPr>
+      </w:pPr>
+      <w:r>
+        <w:rPr>
+          <w:rFonts w:asciiTheme="minorEastAsia" w:hAnsiTheme="minorEastAsia"/>
+        </w:rPr>
+        <w:t>黄道说他从没在小米手机上失过手，我问他这是褒义还是贬义？他说那得看你怎么理解。没有手机可拆的时候，黄道也会去看看MIUI的每周一更，在脑子里抽象地过一遍新功能。虽然他认为这或多或少是为了升级而升级。但规律性地升级很大程度上避免了某些BUG和脑残设计对用户体验造成的伤害。黄道自诩是个正宗的巨蟹，能敏感地察觉细微的事情，所以他也会在论坛上提出一些改进，无论是否巧合，某些改进也被诡异地采纳了，他觉得这件事情本身就非常有意思。”在引文中，小米发烧友的</w:t>
+      </w:r>
+      <w:r>
+        <w:rPr>
+          <w:rFonts w:asciiTheme="minorEastAsia" w:hAnsiTheme="minorEastAsia"/>
+        </w:rPr>
+        <w:lastRenderedPageBreak/>
+        <w:t>发烧程度可见一斑。这种消费者与生产者之间密切的联系与互动是小米营造的的文化环境之一，也是支撑小米走到现在的主力。</w:t>
+      </w:r>
+    </w:p>
+    <w:p>
+      <w:pPr>
+        <w:spacing w:line="360" w:lineRule="auto"/>
+        <w:ind w:firstLine="440"/>
+        <w:rPr>
+          <w:rFonts w:asciiTheme="minorEastAsia" w:hAnsiTheme="minorEastAsia"/>
+        </w:rPr>
+      </w:pPr>
+    </w:p>
+    <w:p>
+      <w:pPr>
+        <w:spacing w:line="360" w:lineRule="auto"/>
+        <w:ind w:firstLine="440"/>
+        <w:rPr>
+          <w:rFonts w:asciiTheme="minorEastAsia" w:hAnsiTheme="minorEastAsia"/>
+        </w:rPr>
+      </w:pPr>
+      <w:r>
+        <w:rPr>
+          <w:rFonts w:asciiTheme="minorEastAsia" w:hAnsiTheme="minorEastAsia"/>
+        </w:rPr>
+        <w:t>然而这种文化环境并非空穴来潮，小米其实在粉丝的身上下了不少功夫才得来这样的文化氛围。小米最近主打的活动：“晒出我的五年时光”，是小米今年的米粉节狂欢活动，该活动让粉丝们在小米的主页上进行互动同时赢取丰富的小米产品，消费者们对于这种活动非常期待而且兴奋。类似这样的互动与馈赠使得小米得到越来越多的米粉、发烧友，使得消费者对小米的品牌认同度越来越高，达到一种国内品牌罕见的程度，这种粉丝与品牌互动、粉丝与粉丝互动是小米重要的人文环境。</w:t>
+      </w:r>
+    </w:p>
+    <w:p>
+      <w:pPr>
+        <w:spacing w:line="360" w:lineRule="auto"/>
+        <w:ind w:firstLine="440"/>
+        <w:rPr>
+          <w:rFonts w:asciiTheme="minorEastAsia" w:hAnsiTheme="minorEastAsia"/>
+        </w:rPr>
+      </w:pPr>
+    </w:p>
+    <w:p>
+      <w:pPr>
+        <w:spacing w:line="360" w:lineRule="auto"/>
+        <w:ind w:firstLine="440"/>
+        <w:rPr>
+          <w:rFonts w:asciiTheme="minorEastAsia" w:hAnsiTheme="minorEastAsia"/>
+        </w:rPr>
+      </w:pPr>
+      <w:r>
+        <w:rPr>
+          <w:rFonts w:asciiTheme="minorEastAsia" w:hAnsiTheme="minorEastAsia"/>
+        </w:rPr>
+        <w:t>另外，小米对于品牌对定位也是偏向于年轻人，低价、物美、主打运动、周边产品多、更新及时等因素都是年轻消费者的偏好。这些定位也为小米形成了一种朝气蓬勃的氛围，让人自然而然地将小米和时尚与青春联系起来。</w:t>
+      </w:r>
+    </w:p>
+    <w:p>
+      <w:pPr>
+        <w:spacing w:line="360" w:lineRule="auto"/>
+        <w:ind w:firstLine="440"/>
+        <w:rPr>
+          <w:rFonts w:asciiTheme="minorEastAsia" w:hAnsiTheme="minorEastAsia"/>
+        </w:rPr>
+      </w:pPr>
+    </w:p>
+    <w:p>
+      <w:pPr>
+        <w:spacing w:line="360" w:lineRule="auto"/>
+        <w:ind w:firstLine="440"/>
+        <w:rPr>
+          <w:rFonts w:asciiTheme="minorEastAsia" w:hAnsiTheme="minorEastAsia"/>
+        </w:rPr>
+      </w:pPr>
+      <w:r>
+        <w:rPr>
+          <w:rFonts w:asciiTheme="minorEastAsia" w:hAnsiTheme="minorEastAsia"/>
+        </w:rPr>
+        <w:t>新出的小米相机会在小米已有的这些人文环境中得益，从而得到更多的关注和市场。</w:t>
+      </w:r>
+    </w:p>
+    <w:p>
+      <w:pPr>
+        <w:pStyle w:val="1"/>
         <w:rPr>
           <w:lang w:eastAsia="zh-CN"/>
         </w:rPr>
-        <w:t>媒介与广告策略</w:t>
-      </w:r>
-    </w:p>
-    <w:p>
-      <w:pPr>
-        <w:spacing w:line="360" w:lineRule="auto"/>
-        <w:ind w:firstLine="440"/>
+      </w:pPr>
+      <w:r>
+        <w:t>附录</w:t>
+      </w:r>
+    </w:p>
+    <w:p>
+      <w:pPr>
+        <w:pStyle w:val="2"/>
+        <w:rPr>
+          <w:lang w:eastAsia="zh-CN"/>
+        </w:rPr>
+      </w:pPr>
+      <w:r>
+        <w:rPr>
+          <w:lang w:eastAsia="zh-CN"/>
+        </w:rPr>
+        <w:t>焦点小组访谈</w:t>
+      </w:r>
+    </w:p>
+    <w:p>
+      <w:pPr>
+        <w:pStyle w:val="3"/>
+        <w:rPr>
+          <w:lang w:eastAsia="zh-CN"/>
+        </w:rPr>
+      </w:pPr>
+      <w:r>
+        <w:t>调研</w:t>
+      </w:r>
+      <w:r>
+        <w:rPr>
+          <w:lang w:eastAsia="zh-CN"/>
+        </w:rPr>
+        <w:t>形式</w:t>
+      </w:r>
+    </w:p>
+    <w:p>
+      <w:pPr>
+        <w:spacing w:line="360" w:lineRule="auto"/>
+        <w:ind w:firstLine="440"/>
+        <w:rPr>
+          <w:rFonts w:asciiTheme="minorEastAsia" w:hAnsiTheme="minorEastAsia"/>
+        </w:rPr>
+      </w:pPr>
+      <w:r>
         <w:rPr>
           <w:rFonts w:asciiTheme="minorEastAsia" w:hAnsiTheme="minorEastAsia" w:hint="eastAsia"/>
         </w:rPr>
-      </w:pPr>
-      <w:r>
-        <w:rPr>
-          <w:rFonts w:asciiTheme="minorEastAsia" w:hAnsiTheme="minorEastAsia"/>
-        </w:rPr>
-        <w:t>小蚁</w:t>
+        <w:t>我组</w:t>
+      </w:r>
+      <w:r>
+        <w:rPr>
+          <w:rFonts w:asciiTheme="minorEastAsia" w:hAnsiTheme="minorEastAsia"/>
+        </w:rPr>
+        <w:t>最终</w:t>
       </w:r>
       <w:r>
         <w:rPr>
           <w:rFonts w:asciiTheme="minorEastAsia" w:hAnsiTheme="minorEastAsia" w:hint="eastAsia"/>
         </w:rPr>
-        <w:t>相机如同</w:t>
-      </w:r>
-      <w:r>
-        <w:rPr>
-          <w:rFonts w:asciiTheme="minorEastAsia" w:hAnsiTheme="minorEastAsia"/>
-        </w:rPr>
-        <w:t>其他的小米设备一样，</w:t>
+        <w:t>采取</w:t>
+      </w:r>
+      <w:r>
+        <w:rPr>
+          <w:rFonts w:asciiTheme="minorEastAsia" w:hAnsiTheme="minorEastAsia"/>
+        </w:rPr>
+        <w:t>焦点小组的方式进行调研，</w:t>
       </w:r>
       <w:r>
         <w:rPr>
           <w:rFonts w:asciiTheme="minorEastAsia" w:hAnsiTheme="minorEastAsia" w:hint="eastAsia"/>
         </w:rPr>
-        <w:t>是</w:t>
-      </w:r>
-      <w:r>
-        <w:rPr>
-          <w:rFonts w:asciiTheme="minorEastAsia" w:hAnsiTheme="minorEastAsia"/>
-        </w:rPr>
-        <w:t>使用互联网与社交媒体等等进行推介的。</w:t>
+        <w:t>主要是</w:t>
+      </w:r>
+      <w:r>
+        <w:rPr>
+          <w:rFonts w:asciiTheme="minorEastAsia" w:hAnsiTheme="minorEastAsia"/>
+        </w:rPr>
+        <w:t>因为，</w:t>
+      </w:r>
+      <w:r>
+        <w:rPr>
+          <w:rFonts w:asciiTheme="minorEastAsia" w:hAnsiTheme="minorEastAsia"/>
+        </w:rPr>
+        <w:t>小蚁相机作为一个</w:t>
       </w:r>
       <w:r>
         <w:rPr>
           <w:rFonts w:asciiTheme="minorEastAsia" w:hAnsiTheme="minorEastAsia" w:hint="eastAsia"/>
         </w:rPr>
-        <w:t>其采取</w:t>
-      </w:r>
-      <w:r>
-        <w:rPr>
-          <w:rFonts w:asciiTheme="minorEastAsia" w:hAnsiTheme="minorEastAsia"/>
-        </w:rPr>
-        <w:t>的广告策略有：</w:t>
+        <w:t>最近</w:t>
+      </w:r>
+      <w:r>
+        <w:rPr>
+          <w:rFonts w:asciiTheme="minorEastAsia" w:hAnsiTheme="minorEastAsia"/>
+        </w:rPr>
+        <w:t>新出的单品，</w:t>
+      </w:r>
+      <w:r>
+        <w:rPr>
+          <w:rFonts w:asciiTheme="minorEastAsia" w:hAnsiTheme="minorEastAsia" w:hint="eastAsia"/>
+        </w:rPr>
+        <w:t>可能</w:t>
+      </w:r>
+      <w:r>
+        <w:rPr>
+          <w:rFonts w:asciiTheme="minorEastAsia" w:hAnsiTheme="minorEastAsia"/>
+        </w:rPr>
+        <w:t>没有太多人听说过它，</w:t>
+      </w:r>
+      <w:r>
+        <w:rPr>
+          <w:rFonts w:asciiTheme="minorEastAsia" w:hAnsiTheme="minorEastAsia"/>
+        </w:rPr>
+        <w:t>而通过焦点小组的方式可以对这个新品有更加深层次的探讨。</w:t>
       </w:r>
     </w:p>
     <w:p>
       <w:pPr>
         <w:pStyle w:val="3"/>
-      </w:pPr>
-      <w:r>
-        <w:t>共鸣策略</w:t>
-      </w:r>
-    </w:p>
-    <w:p>
-      <w:pPr>
-        <w:spacing w:line="360" w:lineRule="auto"/>
-        <w:ind w:firstLine="440"/>
-        <w:rPr>
-          <w:rFonts w:asciiTheme="minorEastAsia" w:hAnsiTheme="minorEastAsia"/>
-        </w:rPr>
-      </w:pPr>
-      <w:r>
-        <w:rPr>
-          <w:rFonts w:asciiTheme="minorEastAsia" w:hAnsiTheme="minorEastAsia"/>
-        </w:rPr>
-        <w:t>就是利用顾客日常记忆的生活体验，在其所记忆的场面重现时提到该店铺，促使记忆该品牌的促销策略。这种策略并非特别强调产品的功能或经营特色，而是把顾客光顾该企业的情景与顾客的生活体验巧妙地融合在一起。</w:t>
-      </w:r>
-    </w:p>
-    <w:p>
-      <w:pPr>
-        <w:spacing w:line="360" w:lineRule="auto"/>
-        <w:ind w:firstLine="440"/>
-        <w:rPr>
-          <w:rFonts w:asciiTheme="minorEastAsia" w:hAnsiTheme="minorEastAsia" w:hint="eastAsia"/>
-        </w:rPr>
-      </w:pPr>
-    </w:p>
-    <w:p>
-      <w:pPr>
-        <w:spacing w:line="360" w:lineRule="auto"/>
-        <w:ind w:firstLine="440"/>
-        <w:rPr>
-          <w:rFonts w:asciiTheme="minorEastAsia" w:hAnsiTheme="minorEastAsia" w:hint="eastAsia"/>
-        </w:rPr>
-      </w:pPr>
-      <w:r>
-        <w:rPr>
-          <w:rFonts w:asciiTheme="minorEastAsia" w:hAnsiTheme="minorEastAsia"/>
-        </w:rPr>
-        <w:t>由于小蚁相机被定为为运动相机，因而其广告重点在于将顾客日常拍照记忆与使用小蚁相机联系在一起。当顾客在旅游、运动时想拍摄时便会联想到小蚁相机。</w:t>
+        <w:rPr>
+          <w:lang w:eastAsia="zh-CN"/>
+        </w:rPr>
+      </w:pPr>
+      <w:r>
+        <w:t>焦点</w:t>
+      </w:r>
+      <w:r>
+        <w:rPr>
+          <w:lang w:eastAsia="zh-CN"/>
+        </w:rPr>
+        <w:t>小组</w:t>
+      </w:r>
+      <w:r>
+        <w:rPr>
+          <w:rFonts w:hint="eastAsia"/>
+          <w:lang w:eastAsia="zh-CN"/>
+        </w:rPr>
+        <w:t>成员</w:t>
+      </w:r>
+    </w:p>
+    <w:p>
+      <w:pPr>
+        <w:spacing w:line="360" w:lineRule="auto"/>
+        <w:ind w:firstLine="440"/>
+        <w:rPr>
+          <w:rFonts w:asciiTheme="minorEastAsia" w:hAnsiTheme="minorEastAsia"/>
+        </w:rPr>
+      </w:pPr>
+      <w:r>
+        <w:rPr>
+          <w:rFonts w:asciiTheme="minorEastAsia" w:hAnsiTheme="minorEastAsia"/>
+        </w:rPr>
+        <w:t>主持人：高策</w:t>
+      </w:r>
+    </w:p>
+    <w:p>
+      <w:pPr>
+        <w:spacing w:line="360" w:lineRule="auto"/>
+        <w:ind w:firstLine="440"/>
+        <w:rPr>
+          <w:rFonts w:asciiTheme="minorEastAsia" w:hAnsiTheme="minorEastAsia"/>
+        </w:rPr>
+      </w:pPr>
+      <w:r>
+        <w:rPr>
+          <w:rFonts w:asciiTheme="minorEastAsia" w:hAnsiTheme="minorEastAsia"/>
+        </w:rPr>
+        <w:t>同学A，上海交通大学，电院，大二学生，典型工科男。</w:t>
+      </w:r>
+    </w:p>
+    <w:p>
+      <w:pPr>
+        <w:spacing w:line="360" w:lineRule="auto"/>
+        <w:ind w:firstLine="440"/>
+        <w:rPr>
+          <w:rFonts w:asciiTheme="minorEastAsia" w:hAnsiTheme="minorEastAsia"/>
+        </w:rPr>
+      </w:pPr>
+      <w:r>
+        <w:rPr>
+          <w:rFonts w:asciiTheme="minorEastAsia" w:hAnsiTheme="minorEastAsia"/>
+        </w:rPr>
+        <w:t>同学B，复旦大学，主修翻译，辅修会计，大三学生，家境殷实。</w:t>
       </w:r>
     </w:p>
     <w:p>
       <w:pPr>
         <w:pStyle w:val="3"/>
-      </w:pPr>
-      <w:r>
-        <w:lastRenderedPageBreak/>
-        <w:t>推荐式广告策略</w:t>
-      </w:r>
-    </w:p>
-    <w:p>
-      <w:pPr>
-        <w:spacing w:line="360" w:lineRule="auto"/>
-        <w:ind w:firstLine="440"/>
-        <w:rPr>
-          <w:rFonts w:asciiTheme="minorEastAsia" w:hAnsiTheme="minorEastAsia"/>
-        </w:rPr>
-      </w:pPr>
-      <w:r>
-        <w:rPr>
-          <w:rFonts w:asciiTheme="minorEastAsia" w:hAnsiTheme="minorEastAsia"/>
-        </w:rPr>
-        <w:t>企业与商品自卖自夸的保证，未必一定能说服人。于是，就要采用第三者向消费者强调某商品或某企业的特征的推荐式广告策略，以取得消费者的信赖。所以这种广告策略，又可称为证言形式。</w:t>
-      </w:r>
-    </w:p>
-    <w:p>
-      <w:pPr>
-        <w:spacing w:line="360" w:lineRule="auto"/>
-        <w:ind w:firstLine="440"/>
-        <w:rPr>
-          <w:rFonts w:asciiTheme="minorEastAsia" w:hAnsiTheme="minorEastAsia" w:hint="eastAsia"/>
-        </w:rPr>
-      </w:pPr>
-    </w:p>
-    <w:p>
-      <w:pPr>
-        <w:spacing w:line="360" w:lineRule="auto"/>
-        <w:ind w:firstLine="440"/>
-        <w:rPr>
-          <w:rFonts w:asciiTheme="minorEastAsia" w:hAnsiTheme="minorEastAsia" w:hint="eastAsia"/>
-        </w:rPr>
-      </w:pPr>
-      <w:r>
-        <w:rPr>
-          <w:rFonts w:asciiTheme="minorEastAsia" w:hAnsiTheme="minorEastAsia"/>
-        </w:rPr>
-        <w:t>在互联网的数码网站和测评网站写有各种第三方的评测，这些评测能够通过使用者的角度来为小蚁相机进行宣传。</w:t>
-      </w:r>
-    </w:p>
-    <w:p>
-      <w:pPr>
-        <w:pStyle w:val="3"/>
-      </w:pPr>
-      <w:r>
-        <w:t>内容：分差别的战略。</w:t>
-      </w:r>
-    </w:p>
-    <w:p>
-      <w:pPr>
-        <w:spacing w:line="360" w:lineRule="auto"/>
-        <w:ind w:firstLine="440"/>
-        <w:rPr>
-          <w:rFonts w:asciiTheme="minorEastAsia" w:hAnsiTheme="minorEastAsia"/>
-        </w:rPr>
-      </w:pPr>
-      <w:r>
-        <w:rPr>
-          <w:rFonts w:asciiTheme="minorEastAsia" w:hAnsiTheme="minorEastAsia"/>
-        </w:rPr>
-        <w:t>分差别的战略就是在广告活动中侧重宣传广告产品的特点，强调产品差别的广告战略。企业采用这种广告战略可以从该产品与同类产品的差别入手进行广告宣传。此时，采用产品差别广告战略还可以通过宣传在原材料上、性能上、设计上、价格上等多种变更来劝说消费者购买。</w:t>
-      </w:r>
-    </w:p>
-    <w:p>
-      <w:pPr>
-        <w:spacing w:line="360" w:lineRule="auto"/>
-        <w:ind w:firstLine="440"/>
-        <w:rPr>
-          <w:rFonts w:asciiTheme="minorEastAsia" w:hAnsiTheme="minorEastAsia" w:hint="eastAsia"/>
-        </w:rPr>
-      </w:pPr>
-    </w:p>
-    <w:p>
-      <w:pPr>
-        <w:spacing w:line="360" w:lineRule="auto"/>
-        <w:ind w:firstLine="440"/>
-        <w:rPr>
-          <w:rFonts w:asciiTheme="minorEastAsia" w:hAnsiTheme="minorEastAsia" w:hint="eastAsia"/>
-        </w:rPr>
-      </w:pPr>
-      <w:r>
-        <w:rPr>
-          <w:rFonts w:asciiTheme="minorEastAsia" w:hAnsiTheme="minorEastAsia"/>
-        </w:rPr>
-        <w:t>与其他运动相机相比，更加便宜、便携。比手机等非专业的拍摄设备比更专业，与单反等相比可在旅行中做到实时在网络上上传照片。</w:t>
-      </w:r>
-    </w:p>
-    <w:p>
-      <w:pPr>
-        <w:pStyle w:val="3"/>
-      </w:pPr>
-      <w:r>
-        <w:t>种类：产品广告战略（与企业广告战略相对）</w:t>
-      </w:r>
-    </w:p>
-    <w:p>
-      <w:pPr>
-        <w:spacing w:line="360" w:lineRule="auto"/>
-        <w:ind w:firstLine="440"/>
-        <w:rPr>
-          <w:rFonts w:asciiTheme="minorEastAsia" w:hAnsiTheme="minorEastAsia"/>
-        </w:rPr>
-      </w:pPr>
-      <w:r>
-        <w:rPr>
-          <w:rFonts w:asciiTheme="minorEastAsia" w:hAnsiTheme="minorEastAsia"/>
-        </w:rPr>
-        <w:t>旨在树立产品的形象，或产品创新，合乎“生活潮流”；或产品先进，满足人们的“智能欲望”，给人以有关时代潮流与时代科学的“新知识”，从而给人得出一个关于广告“走在时代思潮前面”的好印象；或突出产品的特异功效，使该产品与同类产品有明显的区别；或宣传其产品价格低廉。</w:t>
-      </w:r>
-    </w:p>
-    <w:p>
-      <w:pPr>
-        <w:spacing w:line="360" w:lineRule="auto"/>
-        <w:ind w:firstLine="440"/>
-        <w:rPr>
-          <w:rFonts w:asciiTheme="minorEastAsia" w:hAnsiTheme="minorEastAsia" w:hint="eastAsia"/>
-        </w:rPr>
-      </w:pPr>
-    </w:p>
-    <w:p>
-      <w:pPr>
-        <w:spacing w:line="360" w:lineRule="auto"/>
-        <w:ind w:firstLine="440"/>
-        <w:rPr>
-          <w:rFonts w:asciiTheme="minorEastAsia" w:hAnsiTheme="minorEastAsia" w:hint="eastAsia"/>
-        </w:rPr>
-      </w:pPr>
-      <w:r>
-        <w:rPr>
-          <w:rFonts w:asciiTheme="minorEastAsia" w:hAnsiTheme="minorEastAsia"/>
-        </w:rPr>
-        <w:t>满足人们在旅行途中希望拍出高质量相片的同时实时分享的需求。同时，鼓励顾客多出门旅行也树立了一种积极的形象。</w:t>
-      </w:r>
-    </w:p>
-    <w:p>
-      <w:pPr>
-        <w:pStyle w:val="3"/>
-      </w:pPr>
-      <w:r>
-        <w:t>特定市场的广告战略</w:t>
-      </w:r>
-    </w:p>
-    <w:p>
-      <w:pPr>
-        <w:spacing w:line="360" w:lineRule="auto"/>
-        <w:ind w:firstLine="440"/>
-        <w:rPr>
-          <w:rFonts w:asciiTheme="minorEastAsia" w:hAnsiTheme="minorEastAsia"/>
-        </w:rPr>
-      </w:pPr>
-      <w:r>
-        <w:rPr>
-          <w:rFonts w:asciiTheme="minorEastAsia" w:hAnsiTheme="minorEastAsia"/>
-        </w:rPr>
-        <w:t>这是在一定的国家、地区或区域的广告战略。致力于中国市场的开发。低廉的价格与专业的性能，高性价比符合大部分中国人的消费观。</w:t>
-      </w:r>
-    </w:p>
-    <w:p>
-      <w:pPr>
-        <w:pStyle w:val="3"/>
-      </w:pPr>
-      <w:r>
-        <w:lastRenderedPageBreak/>
-        <w:t>单个媒介战略。</w:t>
-      </w:r>
-    </w:p>
-    <w:p>
-      <w:pPr>
-        <w:spacing w:line="360" w:lineRule="auto"/>
-        <w:ind w:firstLine="440"/>
-        <w:rPr>
-          <w:rFonts w:asciiTheme="minorEastAsia" w:hAnsiTheme="minorEastAsia"/>
-        </w:rPr>
-      </w:pPr>
-      <w:r>
-        <w:rPr>
-          <w:rFonts w:asciiTheme="minorEastAsia" w:hAnsiTheme="minorEastAsia"/>
-        </w:rPr>
-        <w:t>企业使用过多种广告媒介后，发现其中一种媒介的效果较好，或是经过调查分析选出最合适的一种广告媒介，然后在一定的时期内，只集中使用这个广告媒介进行宣传。</w:t>
-      </w:r>
-    </w:p>
-    <w:p>
-      <w:pPr>
-        <w:spacing w:line="360" w:lineRule="auto"/>
-        <w:ind w:firstLine="440"/>
-        <w:rPr>
-          <w:rFonts w:asciiTheme="minorEastAsia" w:hAnsiTheme="minorEastAsia" w:hint="eastAsia"/>
-        </w:rPr>
-      </w:pPr>
-    </w:p>
-    <w:p>
-      <w:pPr>
-        <w:spacing w:line="360" w:lineRule="auto"/>
-        <w:ind w:firstLine="440"/>
-        <w:rPr>
-          <w:rFonts w:asciiTheme="minorEastAsia" w:hAnsiTheme="minorEastAsia"/>
-        </w:rPr>
-      </w:pPr>
-      <w:r>
-        <w:rPr>
-          <w:rFonts w:asciiTheme="minorEastAsia" w:hAnsiTheme="minorEastAsia"/>
-        </w:rPr>
-        <w:t>采用互联网作为媒介。由于互联网的用户更加符合新颖的时尚潮流，也更有可能在外出旅行时需要运动相机来拍摄。</w:t>
-      </w:r>
-    </w:p>
-    <w:p>
-      <w:pPr>
-        <w:pStyle w:val="1"/>
-      </w:pPr>
-      <w:r>
-        <w:rPr>
-          <w:rFonts w:hint="eastAsia"/>
-        </w:rPr>
-        <w:t>环境</w:t>
-      </w:r>
-      <w:r>
-        <w:t>信息</w:t>
-      </w:r>
-    </w:p>
-    <w:p>
-      <w:pPr>
-        <w:pStyle w:val="2"/>
-      </w:pPr>
-      <w:r>
-        <w:t>政策环境</w:t>
-      </w:r>
-    </w:p>
-    <w:p>
-      <w:pPr>
-        <w:spacing w:line="360" w:lineRule="auto"/>
-        <w:ind w:firstLine="440"/>
-        <w:rPr>
-          <w:rFonts w:asciiTheme="minorEastAsia" w:hAnsiTheme="minorEastAsia"/>
-        </w:rPr>
-      </w:pPr>
-      <w:r>
-        <w:rPr>
-          <w:rFonts w:asciiTheme="minorEastAsia" w:hAnsiTheme="minorEastAsia"/>
-        </w:rPr>
-        <w:t>任何品牌的任何行为都会受到国家政策的管束，都需要严格按照相关政策进行，小米也不例外。当初小米盒子上线时就有人认为该产品的全国上市会受到政策的影响，引自科技讯网站：</w:t>
-      </w:r>
-    </w:p>
-    <w:p>
-      <w:pPr>
-        <w:spacing w:line="360" w:lineRule="auto"/>
-        <w:ind w:firstLine="440"/>
-        <w:rPr>
-          <w:rFonts w:asciiTheme="minorEastAsia" w:hAnsiTheme="minorEastAsia"/>
-        </w:rPr>
-      </w:pPr>
-      <w:r>
-        <w:rPr>
-          <w:rFonts w:asciiTheme="minorEastAsia" w:hAnsiTheme="minorEastAsia"/>
-        </w:rPr>
-        <w:t>“根据2011年国家广电总局《持有互联网电视牌照机构运营管理要求》，小米盒子类机顶盒产品，只能选择广电总局批准的内容服务平台，必须与牌照持有方合作才能进入市场。</w:t>
-      </w:r>
-    </w:p>
-    <w:p>
-      <w:pPr>
-        <w:spacing w:line="360" w:lineRule="auto"/>
-        <w:ind w:firstLine="440"/>
-        <w:rPr>
-          <w:rFonts w:asciiTheme="minorEastAsia" w:hAnsiTheme="minorEastAsia"/>
-        </w:rPr>
-      </w:pPr>
-      <w:r>
-        <w:rPr>
-          <w:rFonts w:asciiTheme="minorEastAsia" w:hAnsiTheme="minorEastAsia"/>
-        </w:rPr>
-        <w:t>而目前通过广电总局验收的平台仅有CNTV、百视通、南方传媒、华数、CIBN、湖南广电以及央广广播电视网络台7家，小米盒子只能与其中一家合作才能上市。”小米盒子作为机顶盒类的产品，与国家广电局的工作范畴有交集，因此需要按照规则办事，最后小米盒子与CNTV合作实现了全国上市。然而却有不少人对小米的产品不满意，认为小米并没有实现国家的“三包政策”，对于保修等售后工作做得不完善。雷军在新闻发布会上所说：小米一切产品保证符合国家政策。</w:t>
-      </w:r>
-    </w:p>
-    <w:p>
-      <w:pPr>
-        <w:spacing w:line="360" w:lineRule="auto"/>
-        <w:ind w:firstLine="440"/>
-        <w:rPr>
-          <w:rFonts w:asciiTheme="minorEastAsia" w:hAnsiTheme="minorEastAsia"/>
-        </w:rPr>
-      </w:pPr>
-    </w:p>
-    <w:p>
-      <w:pPr>
-        <w:spacing w:line="360" w:lineRule="auto"/>
-        <w:ind w:firstLine="440"/>
-        <w:rPr>
-          <w:rFonts w:asciiTheme="minorEastAsia" w:hAnsiTheme="minorEastAsia"/>
-        </w:rPr>
-      </w:pPr>
-      <w:r>
-        <w:rPr>
-          <w:rFonts w:asciiTheme="minorEastAsia" w:hAnsiTheme="minorEastAsia"/>
-        </w:rPr>
-        <w:t>这可以看做是小米对于消费者的一个回应，也是一种表态，表明对于国家政策的认可。除了严格遵循国家对生厂商指定的约束政策，国家其实也对国产电子产品品牌制定了支持类的政策。由国家财政部、商务部联合发起的“家电下乡”项目前些年已经在山东等省开展，海尔、长虹等内地手机品牌都被列为该项目的入选企业，这成为国产手机开拓农村市场和消化库存的好时机。</w:t>
-      </w:r>
-    </w:p>
-    <w:p>
-      <w:pPr>
-        <w:spacing w:line="360" w:lineRule="auto"/>
-        <w:ind w:firstLine="440"/>
-        <w:rPr>
-          <w:rFonts w:asciiTheme="minorEastAsia" w:hAnsiTheme="minorEastAsia"/>
-        </w:rPr>
-      </w:pPr>
-    </w:p>
-    <w:p>
-      <w:pPr>
-        <w:spacing w:line="360" w:lineRule="auto"/>
-        <w:ind w:firstLine="440"/>
-        <w:rPr>
-          <w:rFonts w:asciiTheme="minorEastAsia" w:hAnsiTheme="minorEastAsia"/>
-        </w:rPr>
-      </w:pPr>
-      <w:r>
-        <w:rPr>
-          <w:rFonts w:asciiTheme="minorEastAsia" w:hAnsiTheme="minorEastAsia"/>
-        </w:rPr>
-        <w:lastRenderedPageBreak/>
-        <w:t>国产手机相关负责人普遍认为，搭“家电下乡”的便车，品牌手机、正规手机在三四级市场的占有率将大幅增加。这样的政策性扶植对于国产电子品牌是一大福音，也表明了国家政策对于国产品牌支持的态度。</w:t>
-      </w:r>
-    </w:p>
-    <w:p>
-      <w:pPr>
-        <w:spacing w:line="360" w:lineRule="auto"/>
-        <w:ind w:firstLine="440"/>
-        <w:rPr>
-          <w:rFonts w:asciiTheme="minorEastAsia" w:hAnsiTheme="minorEastAsia" w:hint="eastAsia"/>
-        </w:rPr>
-      </w:pPr>
-    </w:p>
-    <w:p>
-      <w:pPr>
-        <w:spacing w:line="360" w:lineRule="auto"/>
-        <w:ind w:firstLine="440"/>
-        <w:rPr>
-          <w:rFonts w:asciiTheme="minorEastAsia" w:hAnsiTheme="minorEastAsia"/>
-        </w:rPr>
-      </w:pPr>
-      <w:r>
-        <w:rPr>
-          <w:rFonts w:asciiTheme="minorEastAsia" w:hAnsiTheme="minorEastAsia"/>
-        </w:rPr>
-        <w:t>尽管在苹果、三星等国际大头的面前，小米显得缺乏竞争力，但是有了国家政策的支持，小米起码在国内的市场上是多了竞争的资本。</w:t>
-      </w:r>
-    </w:p>
-    <w:p>
-      <w:pPr>
-        <w:pStyle w:val="2"/>
         <w:rPr>
           <w:lang w:eastAsia="zh-CN"/>
         </w:rPr>
       </w:pPr>
       <w:r>
-        <w:t>经济</w:t>
+        <w:t>过程</w:t>
       </w:r>
       <w:r>
         <w:rPr>
           <w:lang w:eastAsia="zh-CN"/>
         </w:rPr>
-        <w:t>环境</w:t>
-      </w:r>
-    </w:p>
-    <w:p>
-      <w:pPr>
-        <w:spacing w:line="360" w:lineRule="auto"/>
-        <w:ind w:firstLine="440"/>
-        <w:rPr>
-          <w:rFonts w:asciiTheme="minorEastAsia" w:hAnsiTheme="minorEastAsia"/>
-        </w:rPr>
-      </w:pPr>
-      <w:r>
-        <w:rPr>
-          <w:rFonts w:asciiTheme="minorEastAsia" w:hAnsiTheme="minorEastAsia"/>
-        </w:rPr>
-        <w:t>运动相机这个概念在中国并没有得到很大的普及，除了一些运动爱好人士，很少有人知道运动相机是什么，更不愿意花钱去买一台运动相机。以运动相机的经典品牌GoPro为例，根据调查可知，淘宝作为该品牌最大的营销渠道，每月的销量也仅仅是五千到六千左右，市场占有非常得小，经济环境非常不利。国人并没有强烈的运动意识，没有定期运动的习惯，是造成运动相机经济市场占有低的原因之一。在国内的媒体平台上很少出现运动相机这个概念，因此广告以及概念普及的投入过少也是经济环境不佳的原因之一。然而小米相机并不一定在经济环境上会吃亏，得益于小米本身的定位--价廉物美。一台GoPro hero3+在京东上的价格是3399人民币，而小米相机的初步定价是399人民币，两者几乎成十倍关系。尽管随着相机的发布和改进，价格注定会继续上涨，但是相比同类产品，小米相机已然价格低廉，这样的低价策略注定会成为小米相机在经济市场的一大优势。</w:t>
-      </w:r>
-    </w:p>
-    <w:p>
-      <w:pPr>
-        <w:spacing w:line="360" w:lineRule="auto"/>
-        <w:ind w:firstLine="440"/>
-        <w:rPr>
-          <w:rFonts w:asciiTheme="minorEastAsia" w:hAnsiTheme="minorEastAsia"/>
-        </w:rPr>
-      </w:pPr>
-    </w:p>
-    <w:p>
-      <w:pPr>
-        <w:spacing w:line="360" w:lineRule="auto"/>
-        <w:ind w:firstLine="440"/>
-        <w:rPr>
-          <w:rFonts w:asciiTheme="minorEastAsia" w:hAnsiTheme="minorEastAsia"/>
-        </w:rPr>
-      </w:pPr>
-      <w:r>
-        <w:rPr>
-          <w:rFonts w:asciiTheme="minorEastAsia" w:hAnsiTheme="minorEastAsia"/>
-        </w:rPr>
-        <w:t>除开小米相比于国外高端运动相机品牌的低价优势，小米相机在国内现有的市场竞争者如下：</w:t>
-      </w:r>
-    </w:p>
-    <w:p>
-      <w:pPr>
-        <w:spacing w:line="360" w:lineRule="auto"/>
-        <w:ind w:firstLine="440"/>
-        <w:rPr>
-          <w:rFonts w:asciiTheme="minorEastAsia" w:hAnsiTheme="minorEastAsia"/>
-        </w:rPr>
-      </w:pPr>
-      <w:r>
-        <w:rPr>
-          <w:rFonts w:asciiTheme="minorEastAsia" w:hAnsiTheme="minorEastAsia"/>
-        </w:rPr>
-        <w:t>随身拍：已转型到安防摄像头领域；</w:t>
-      </w:r>
-    </w:p>
-    <w:p>
-      <w:pPr>
-        <w:spacing w:line="360" w:lineRule="auto"/>
-        <w:ind w:firstLine="440"/>
-        <w:rPr>
-          <w:rFonts w:asciiTheme="minorEastAsia" w:hAnsiTheme="minorEastAsia"/>
-        </w:rPr>
-      </w:pPr>
-      <w:r>
-        <w:rPr>
-          <w:rFonts w:asciiTheme="minorEastAsia" w:hAnsiTheme="minorEastAsia"/>
-        </w:rPr>
-        <w:t>VIDIT：伴随式摄像机，在Pozible上众筹21万元；</w:t>
-      </w:r>
-    </w:p>
-    <w:p>
-      <w:pPr>
-        <w:spacing w:line="360" w:lineRule="auto"/>
-        <w:ind w:firstLine="440"/>
-        <w:rPr>
-          <w:rFonts w:asciiTheme="minorEastAsia" w:hAnsiTheme="minorEastAsia"/>
-        </w:rPr>
-      </w:pPr>
-      <w:r>
-        <w:rPr>
-          <w:rFonts w:asciiTheme="minorEastAsia" w:hAnsiTheme="minorEastAsia"/>
-        </w:rPr>
-        <w:t>萤石：海康威视出品，在京东众筹500多万元；</w:t>
-      </w:r>
-    </w:p>
-    <w:p>
-      <w:pPr>
-        <w:spacing w:line="360" w:lineRule="auto"/>
-        <w:ind w:firstLine="440"/>
-        <w:rPr>
-          <w:rFonts w:asciiTheme="minorEastAsia" w:hAnsiTheme="minorEastAsia"/>
-        </w:rPr>
-      </w:pPr>
-      <w:r>
-        <w:rPr>
-          <w:rFonts w:asciiTheme="minorEastAsia" w:hAnsiTheme="minorEastAsia"/>
-        </w:rPr>
-        <w:t>云狐酷玩相机：主打极限运动；</w:t>
-      </w:r>
-    </w:p>
-    <w:p>
-      <w:pPr>
-        <w:spacing w:line="360" w:lineRule="auto"/>
-        <w:ind w:firstLine="440"/>
-        <w:rPr>
-          <w:rFonts w:asciiTheme="minorEastAsia" w:hAnsiTheme="minorEastAsia"/>
-        </w:rPr>
-      </w:pPr>
-      <w:r>
-        <w:rPr>
-          <w:rFonts w:asciiTheme="minorEastAsia" w:hAnsiTheme="minorEastAsia"/>
-        </w:rPr>
-        <w:t>HTC Re：水管设计非常有特色，交互上也有创新，国内刚上市不久；</w:t>
-      </w:r>
-    </w:p>
-    <w:p>
-      <w:pPr>
-        <w:spacing w:line="360" w:lineRule="auto"/>
-        <w:ind w:firstLine="440"/>
-        <w:rPr>
-          <w:rFonts w:asciiTheme="minorEastAsia" w:hAnsiTheme="minorEastAsia"/>
-        </w:rPr>
-      </w:pPr>
-      <w:r>
-        <w:rPr>
-          <w:rFonts w:asciiTheme="minorEastAsia" w:hAnsiTheme="minorEastAsia"/>
-        </w:rPr>
-        <w:t>这些国内的运动相机品牌各有各的特色和手段，都必定与小米在运动相机的市场上分一杯羹。</w:t>
-      </w:r>
-    </w:p>
-    <w:p>
-      <w:pPr>
-        <w:spacing w:line="360" w:lineRule="auto"/>
-        <w:ind w:firstLine="440"/>
-        <w:rPr>
-          <w:rFonts w:asciiTheme="minorEastAsia" w:hAnsiTheme="minorEastAsia"/>
-        </w:rPr>
-      </w:pPr>
-      <w:r>
-        <w:rPr>
-          <w:rFonts w:asciiTheme="minorEastAsia" w:hAnsiTheme="minorEastAsia"/>
-        </w:rPr>
-        <w:lastRenderedPageBreak/>
-        <w:t>对于小米来说，国内消费者对于相机的主流运用仍然在于旅游和日常生活中，因此小米如果将定位瞄准在旅游和生活，同时又适用于运动，是在目前的经济环境下，最佳的选择。</w:t>
-      </w:r>
-    </w:p>
-    <w:p>
-      <w:pPr>
-        <w:pStyle w:val="2"/>
-        <w:rPr>
-          <w:lang w:eastAsia="zh-CN"/>
-        </w:rPr>
-      </w:pPr>
-      <w:r>
-        <w:t>人文</w:t>
-      </w:r>
-      <w:r>
-        <w:rPr>
-          <w:lang w:eastAsia="zh-CN"/>
-        </w:rPr>
-        <w:t>环境</w:t>
-      </w:r>
-    </w:p>
-    <w:p>
-      <w:pPr>
-        <w:spacing w:line="360" w:lineRule="auto"/>
-        <w:ind w:firstLine="440"/>
-        <w:rPr>
-          <w:rFonts w:asciiTheme="minorEastAsia" w:hAnsiTheme="minorEastAsia"/>
-        </w:rPr>
-      </w:pPr>
-      <w:r>
-        <w:rPr>
-          <w:rFonts w:asciiTheme="minorEastAsia" w:hAnsiTheme="minorEastAsia"/>
-        </w:rPr>
-        <w:t>小米这个品牌有着非常忠诚狂热的一群粉丝，这群粉丝被称为小米的“梦想赞助人”。他们会参与特定的米粉节（小米粉丝的专属节日），自费购买每一台小米手机，甚至有专门研究小米的发烧友，以下段落引自雷锋网《被小米称为梦想赞助商的那群人》：</w:t>
-      </w:r>
-    </w:p>
-    <w:p>
-      <w:pPr>
-        <w:spacing w:line="360" w:lineRule="auto"/>
-        <w:ind w:firstLine="440"/>
-        <w:rPr>
-          <w:rFonts w:asciiTheme="minorEastAsia" w:hAnsiTheme="minorEastAsia"/>
-        </w:rPr>
-      </w:pPr>
-      <w:r>
-        <w:rPr>
-          <w:rFonts w:asciiTheme="minorEastAsia" w:hAnsiTheme="minorEastAsia"/>
-        </w:rPr>
-        <w:t>“在他看来，如果说iPhone是将iOS装在一个精美的盒子里卖给消费者，那早期的小米手机就是将MIUI放在一个简单粗暴的盒子里，不过这对苹果和当时的小米来说都是绝对正确的，用他的话说就是：“事后诸葛亮都明白这个道理啊。”</w:t>
-      </w:r>
-    </w:p>
-    <w:p>
-      <w:pPr>
-        <w:spacing w:line="360" w:lineRule="auto"/>
-        <w:ind w:firstLine="440"/>
-        <w:rPr>
-          <w:rFonts w:asciiTheme="minorEastAsia" w:hAnsiTheme="minorEastAsia"/>
-        </w:rPr>
-      </w:pPr>
-      <w:r>
-        <w:rPr>
-          <w:rFonts w:asciiTheme="minorEastAsia" w:hAnsiTheme="minorEastAsia"/>
-        </w:rPr>
-        <w:t>黄道说他从没在小米手机上失过手，我问他这是褒义还是贬义？他说那得看你怎么理解。没有手机可拆的时候，黄道也会去看看MIUI的每周一更，在脑子里抽象地过一遍新功能。虽然他认为这或多或少是为了升级而升级。但规律性地升级很大程度上避免了某些BUG和脑残设计对用户体验造成的伤害。黄道自诩是个正宗的巨蟹，能敏感地察觉细微的事情，所以他也会在论坛上提出一些改进，无论是否巧合，某些改进也被诡异地采纳了，他觉得这件事情本身就非常有意思。”在引文中，小米发烧友的发烧程度可见一斑。这种消费者与生产者之间密切的联系与互动是小米营造的的文化环境之一，也是支撑小米走到现在的主力。</w:t>
-      </w:r>
-    </w:p>
-    <w:p>
-      <w:pPr>
-        <w:spacing w:line="360" w:lineRule="auto"/>
-        <w:ind w:firstLine="440"/>
-        <w:rPr>
-          <w:rFonts w:asciiTheme="minorEastAsia" w:hAnsiTheme="minorEastAsia"/>
-        </w:rPr>
-      </w:pPr>
-    </w:p>
-    <w:p>
-      <w:pPr>
-        <w:spacing w:line="360" w:lineRule="auto"/>
-        <w:ind w:firstLine="440"/>
-        <w:rPr>
-          <w:rFonts w:asciiTheme="minorEastAsia" w:hAnsiTheme="minorEastAsia"/>
-        </w:rPr>
-      </w:pPr>
-      <w:r>
-        <w:rPr>
-          <w:rFonts w:asciiTheme="minorEastAsia" w:hAnsiTheme="minorEastAsia"/>
-        </w:rPr>
-        <w:t>然而这种文化环境并非空穴来潮，小米其实在粉丝的身上下了不少功夫才得来这样的文化氛围。小米最近主打的活动：“晒出我的五年时光”，是小米今年的米粉节狂欢活动，该活动让粉丝们在小米的主页上进行互动同时赢取丰富的小米产品，消费者们对于这种活动非常期待而且兴奋。类似这样的互动与馈赠使得小米得到越来越多的米粉、发烧友，使得消费者对小米的品牌认同度越来越高，达到一种国内品牌罕见的程度，这种粉丝与品牌互动、粉丝与粉丝互动是小米重要的人文环境。</w:t>
-      </w:r>
-    </w:p>
-    <w:p>
-      <w:pPr>
-        <w:spacing w:line="360" w:lineRule="auto"/>
-        <w:ind w:firstLine="440"/>
-        <w:rPr>
-          <w:rFonts w:asciiTheme="minorEastAsia" w:hAnsiTheme="minorEastAsia"/>
-        </w:rPr>
-      </w:pPr>
-    </w:p>
-    <w:p>
-      <w:pPr>
-        <w:spacing w:line="360" w:lineRule="auto"/>
-        <w:ind w:firstLine="440"/>
-        <w:rPr>
-          <w:rFonts w:asciiTheme="minorEastAsia" w:hAnsiTheme="minorEastAsia"/>
-        </w:rPr>
-      </w:pPr>
-      <w:r>
-        <w:rPr>
-          <w:rFonts w:asciiTheme="minorEastAsia" w:hAnsiTheme="minorEastAsia"/>
-        </w:rPr>
-        <w:lastRenderedPageBreak/>
-        <w:t>另外，小米对于品牌对定位也是偏向于年轻人，低价、物美、主打运动、周边产品多、更新及时等因素都是年轻消费者的偏好。这些定位也为小米形成了一种朝气蓬勃的氛围，让人自然而然地将小米和时尚与青春联系起来。</w:t>
-      </w:r>
-    </w:p>
-    <w:p>
-      <w:pPr>
-        <w:spacing w:line="360" w:lineRule="auto"/>
-        <w:ind w:firstLine="440"/>
-        <w:rPr>
-          <w:rFonts w:asciiTheme="minorEastAsia" w:hAnsiTheme="minorEastAsia"/>
-        </w:rPr>
-      </w:pPr>
-    </w:p>
-    <w:p>
-      <w:pPr>
-        <w:spacing w:line="360" w:lineRule="auto"/>
-        <w:ind w:firstLine="440"/>
-        <w:rPr>
-          <w:rFonts w:asciiTheme="minorEastAsia" w:hAnsiTheme="minorEastAsia"/>
-        </w:rPr>
-      </w:pPr>
-      <w:r>
-        <w:rPr>
-          <w:rFonts w:asciiTheme="minorEastAsia" w:hAnsiTheme="minorEastAsia"/>
-        </w:rPr>
-        <w:t>新出的小米相机会在小米已有的这些人文环境中得益，从而得到更多的关注和市场。</w:t>
-      </w:r>
-    </w:p>
-    <w:p>
-      <w:pPr>
-        <w:pStyle w:val="1"/>
-        <w:rPr>
-          <w:lang w:eastAsia="zh-CN"/>
-        </w:rPr>
-      </w:pPr>
-      <w:r>
-        <w:t>附录</w:t>
-      </w:r>
-    </w:p>
-    <w:p>
-      <w:pPr>
-        <w:pStyle w:val="2"/>
-        <w:rPr>
-          <w:lang w:eastAsia="zh-CN"/>
-        </w:rPr>
-      </w:pPr>
-      <w:r>
-        <w:rPr>
-          <w:lang w:eastAsia="zh-CN"/>
-        </w:rPr>
-        <w:t>焦点小组访谈</w:t>
-      </w:r>
-    </w:p>
-    <w:p>
-      <w:pPr>
-        <w:pStyle w:val="3"/>
-        <w:rPr>
-          <w:lang w:eastAsia="zh-CN"/>
-        </w:rPr>
-      </w:pPr>
-      <w:r>
-        <w:t>调研</w:t>
-      </w:r>
-      <w:r>
-        <w:rPr>
-          <w:lang w:eastAsia="zh-CN"/>
-        </w:rPr>
-        <w:t>形式</w:t>
-      </w:r>
-    </w:p>
-    <w:p>
-      <w:pPr>
-        <w:spacing w:line="360" w:lineRule="auto"/>
-        <w:ind w:firstLine="440"/>
-        <w:rPr>
-          <w:rFonts w:asciiTheme="minorEastAsia" w:hAnsiTheme="minorEastAsia"/>
-        </w:rPr>
-      </w:pPr>
-      <w:r>
-        <w:rPr>
-          <w:rFonts w:asciiTheme="minorEastAsia" w:hAnsiTheme="minorEastAsia" w:hint="eastAsia"/>
-        </w:rPr>
-        <w:t>我组</w:t>
-      </w:r>
-      <w:r>
-        <w:rPr>
-          <w:rFonts w:asciiTheme="minorEastAsia" w:hAnsiTheme="minorEastAsia"/>
-        </w:rPr>
-        <w:t>最终</w:t>
-      </w:r>
-      <w:r>
-        <w:rPr>
-          <w:rFonts w:asciiTheme="minorEastAsia" w:hAnsiTheme="minorEastAsia" w:hint="eastAsia"/>
-        </w:rPr>
-        <w:t>采取</w:t>
-      </w:r>
-      <w:r>
-        <w:rPr>
-          <w:rFonts w:asciiTheme="minorEastAsia" w:hAnsiTheme="minorEastAsia"/>
-        </w:rPr>
-        <w:t>焦点小组的方式进行调研，</w:t>
-      </w:r>
-      <w:r>
-        <w:rPr>
-          <w:rFonts w:asciiTheme="minorEastAsia" w:hAnsiTheme="minorEastAsia" w:hint="eastAsia"/>
-        </w:rPr>
-        <w:t>主要是</w:t>
-      </w:r>
-      <w:r>
-        <w:rPr>
-          <w:rFonts w:asciiTheme="minorEastAsia" w:hAnsiTheme="minorEastAsia"/>
-        </w:rPr>
-        <w:t>因为，</w:t>
-      </w:r>
-      <w:r>
-        <w:rPr>
-          <w:rFonts w:asciiTheme="minorEastAsia" w:hAnsiTheme="minorEastAsia"/>
-        </w:rPr>
-        <w:t>小蚁相机作为一个</w:t>
-      </w:r>
-      <w:r>
-        <w:rPr>
-          <w:rFonts w:asciiTheme="minorEastAsia" w:hAnsiTheme="minorEastAsia" w:hint="eastAsia"/>
-        </w:rPr>
-        <w:t>最近</w:t>
-      </w:r>
-      <w:r>
-        <w:rPr>
-          <w:rFonts w:asciiTheme="minorEastAsia" w:hAnsiTheme="minorEastAsia"/>
-        </w:rPr>
-        <w:t>新出的单品，</w:t>
-      </w:r>
-      <w:r>
-        <w:rPr>
-          <w:rFonts w:asciiTheme="minorEastAsia" w:hAnsiTheme="minorEastAsia" w:hint="eastAsia"/>
-        </w:rPr>
-        <w:t>可能</w:t>
-      </w:r>
-      <w:r>
-        <w:rPr>
-          <w:rFonts w:asciiTheme="minorEastAsia" w:hAnsiTheme="minorEastAsia"/>
-        </w:rPr>
-        <w:t>没有太多人听说过它，</w:t>
-      </w:r>
-      <w:r>
-        <w:rPr>
-          <w:rFonts w:asciiTheme="minorEastAsia" w:hAnsiTheme="minorEastAsia"/>
-        </w:rPr>
-        <w:t>而通过焦点小组的方式可以对这个新品有更加深层次的探讨。</w:t>
-      </w:r>
-    </w:p>
-    <w:p>
-      <w:pPr>
-        <w:pStyle w:val="3"/>
-        <w:rPr>
-          <w:lang w:eastAsia="zh-CN"/>
-        </w:rPr>
-      </w:pPr>
-      <w:r>
-        <w:t>焦点</w:t>
-      </w:r>
-      <w:r>
-        <w:rPr>
-          <w:lang w:eastAsia="zh-CN"/>
-        </w:rPr>
-        <w:t>小组</w:t>
-      </w:r>
-      <w:r>
-        <w:rPr>
-          <w:rFonts w:hint="eastAsia"/>
-          <w:lang w:eastAsia="zh-CN"/>
-        </w:rPr>
-        <w:t>成员</w:t>
-      </w:r>
-    </w:p>
-    <w:p>
-      <w:pPr>
-        <w:spacing w:line="360" w:lineRule="auto"/>
-        <w:ind w:firstLine="440"/>
-        <w:rPr>
-          <w:rFonts w:asciiTheme="minorEastAsia" w:hAnsiTheme="minorEastAsia"/>
-        </w:rPr>
-      </w:pPr>
-      <w:r>
-        <w:rPr>
-          <w:rFonts w:asciiTheme="minorEastAsia" w:hAnsiTheme="minorEastAsia"/>
-        </w:rPr>
-        <w:t>主持人：高策</w:t>
-      </w:r>
-    </w:p>
-    <w:p>
-      <w:pPr>
-        <w:spacing w:line="360" w:lineRule="auto"/>
-        <w:ind w:firstLine="440"/>
-        <w:rPr>
-          <w:rFonts w:asciiTheme="minorEastAsia" w:hAnsiTheme="minorEastAsia"/>
-        </w:rPr>
-      </w:pPr>
-      <w:r>
-        <w:rPr>
-          <w:rFonts w:asciiTheme="minorEastAsia" w:hAnsiTheme="minorEastAsia"/>
-        </w:rPr>
-        <w:t>同学A，上海交通大学，电院，大二学生，典型工科男。</w:t>
-      </w:r>
-    </w:p>
-    <w:p>
-      <w:pPr>
-        <w:spacing w:line="360" w:lineRule="auto"/>
-        <w:ind w:firstLine="440"/>
-        <w:rPr>
-          <w:rFonts w:asciiTheme="minorEastAsia" w:hAnsiTheme="minorEastAsia"/>
-        </w:rPr>
-      </w:pPr>
-      <w:r>
-        <w:rPr>
-          <w:rFonts w:asciiTheme="minorEastAsia" w:hAnsiTheme="minorEastAsia"/>
-        </w:rPr>
-        <w:t>同学B，复旦大学，主修翻译，辅修会计，大三学生，家境殷实。</w:t>
-      </w:r>
-    </w:p>
-    <w:p>
-      <w:pPr>
-        <w:pStyle w:val="3"/>
-        <w:rPr>
-          <w:lang w:eastAsia="zh-CN"/>
-        </w:rPr>
-      </w:pPr>
-      <w:r>
-        <w:t>过程</w:t>
-      </w:r>
-      <w:r>
-        <w:rPr>
-          <w:lang w:eastAsia="zh-CN"/>
-        </w:rPr>
         <w:t>记录</w:t>
       </w:r>
     </w:p>
     <w:p/>
     <w:p>
-      <w:pPr>
-        <w:rPr>
-          <w:rFonts w:hint="eastAsia"/>
-        </w:rPr>
-      </w:pPr>
       <w:r>
         <w:rPr>
           <w:rFonts w:hint="eastAsia"/>
@@ -2467,132 +2605,6 @@
     </w:p>
     <w:p/>
     <w:p>
-      <w:pPr>
-        <w:rPr>
-          <w:rFonts w:hint="eastAsia"/>
-        </w:rPr>
-      </w:pPr>
-      <w:r>
-        <w:rPr>
-          <w:rFonts w:hint="eastAsia"/>
-        </w:rPr>
-        <w:t>A</w:t>
-      </w:r>
-      <w:r>
-        <w:rPr>
-          <w:rFonts w:hint="eastAsia"/>
-        </w:rPr>
-        <w:t>：小米是一个很懂营销的公司，我的手机就是他们家的，他们最近发展很快啊，我都想去他们那里工作了，就是可惜在北京。</w:t>
-      </w:r>
-    </w:p>
-    <w:p/>
-    <w:p>
-      <w:pPr>
-        <w:rPr>
-          <w:rFonts w:hint="eastAsia"/>
-        </w:rPr>
-      </w:pPr>
-      <w:r>
-        <w:rPr>
-          <w:rFonts w:hint="eastAsia"/>
-        </w:rPr>
-        <w:t>主持：你特么说重点，对他们印象如何</w:t>
-      </w:r>
-    </w:p>
-    <w:p/>
-    <w:p>
-      <w:pPr>
-        <w:rPr>
-          <w:rFonts w:hint="eastAsia"/>
-        </w:rPr>
-      </w:pPr>
-      <w:r>
-        <w:rPr>
-          <w:rFonts w:hint="eastAsia"/>
-        </w:rPr>
-        <w:t>A</w:t>
-      </w:r>
-      <w:r>
-        <w:rPr>
-          <w:rFonts w:hint="eastAsia"/>
-        </w:rPr>
-        <w:t>：不太要脸的公司，但是很成功，手机卖的很好，听说最近又出了插座什么的，他们要决心做智能硬件企业了。</w:t>
-      </w:r>
-    </w:p>
-    <w:p/>
-    <w:p>
-      <w:pPr>
-        <w:rPr>
-          <w:rFonts w:hint="eastAsia"/>
-        </w:rPr>
-      </w:pPr>
-      <w:r>
-        <w:rPr>
-          <w:rFonts w:hint="eastAsia"/>
-        </w:rPr>
-        <w:t>B</w:t>
-      </w:r>
-      <w:r>
-        <w:rPr>
-          <w:rFonts w:hint="eastAsia"/>
-        </w:rPr>
-        <w:t>：我没用过小米，对他不熟啊，就知道性价比还可以。质量还好，逼格不足。</w:t>
-      </w:r>
-    </w:p>
-    <w:p/>
-    <w:p>
-      <w:pPr>
-        <w:rPr>
-          <w:rFonts w:hint="eastAsia"/>
-        </w:rPr>
-      </w:pPr>
-      <w:r>
-        <w:rPr>
-          <w:rFonts w:hint="eastAsia"/>
-        </w:rPr>
-        <w:t>你觉得小米怎么做广告的，为什么如此火爆</w:t>
-      </w:r>
-    </w:p>
-    <w:p>
-      <w:pPr>
-        <w:rPr>
-          <w:rFonts w:hint="eastAsia"/>
-        </w:rPr>
-      </w:pPr>
-      <w:r>
-        <w:rPr>
-          <w:rFonts w:hint="eastAsia"/>
-        </w:rPr>
-        <w:t>B</w:t>
-      </w:r>
-      <w:r>
-        <w:rPr>
-          <w:rFonts w:hint="eastAsia"/>
-        </w:rPr>
-        <w:t>：门户网站的科技板块都对小米有关注，以及它的发布会，他还是性价比手机的开创者，占了先机吧。</w:t>
-      </w:r>
-    </w:p>
-    <w:p/>
-    <w:p>
-      <w:pPr>
-        <w:rPr>
-          <w:rFonts w:hint="eastAsia"/>
-        </w:rPr>
-      </w:pPr>
-      <w:r>
-        <w:rPr>
-          <w:rFonts w:hint="eastAsia"/>
-        </w:rPr>
-        <w:t>你知道小米都有什么产品么？你觉得他们主要都有什么样的特点？</w:t>
-      </w:r>
-    </w:p>
-    <w:p/>
-    <w:p>
-      <w:pPr>
-        <w:rPr>
-          <w:rFonts w:hint="eastAsia"/>
-        </w:rPr>
-      </w:pPr>
       <w:r>
         <w:rPr>
           <w:rFonts w:hint="eastAsia"/>
@@ -2604,16 +2616,97 @@
         <w:rPr>
           <w:rFonts w:hint="eastAsia"/>
         </w:rPr>
+        <w:t>：小米是一个很懂营销的公司，我的手机就是他们家的，他们最近发展很快啊，我都想去他们那里工作了，就是可惜在北京。</w:t>
+      </w:r>
+    </w:p>
+    <w:p/>
+    <w:p>
+      <w:r>
+        <w:rPr>
+          <w:rFonts w:hint="eastAsia"/>
+        </w:rPr>
+        <w:t>主持：你特么说重点，对他们印象如何</w:t>
+      </w:r>
+    </w:p>
+    <w:p/>
+    <w:p>
+      <w:r>
+        <w:rPr>
+          <w:rFonts w:hint="eastAsia"/>
+        </w:rPr>
+        <w:t>A</w:t>
+      </w:r>
+      <w:r>
+        <w:rPr>
+          <w:rFonts w:hint="eastAsia"/>
+        </w:rPr>
+        <w:t>：不太要脸的公司，但是很成功，手机卖的很好，听说最近又出了插座什么的，他们要决心做智能硬件企业了。</w:t>
+      </w:r>
+    </w:p>
+    <w:p/>
+    <w:p>
+      <w:r>
+        <w:rPr>
+          <w:rFonts w:hint="eastAsia"/>
+        </w:rPr>
+        <w:t>B</w:t>
+      </w:r>
+      <w:r>
+        <w:rPr>
+          <w:rFonts w:hint="eastAsia"/>
+        </w:rPr>
+        <w:t>：我没用过小米，对他不熟啊，就知道性价比还可以。质量还好，逼格不足。</w:t>
+      </w:r>
+    </w:p>
+    <w:p/>
+    <w:p>
+      <w:r>
+        <w:rPr>
+          <w:rFonts w:hint="eastAsia"/>
+        </w:rPr>
+        <w:t>你觉得小米怎么做广告的，为什么如此火爆</w:t>
+      </w:r>
+    </w:p>
+    <w:p>
+      <w:r>
+        <w:rPr>
+          <w:rFonts w:hint="eastAsia"/>
+        </w:rPr>
+        <w:t>B</w:t>
+      </w:r>
+      <w:r>
+        <w:rPr>
+          <w:rFonts w:hint="eastAsia"/>
+        </w:rPr>
+        <w:t>：门户网站的科技板块都对小米有关注，以及它的发布会，他还是性价比手机的开创者，占了先机吧。</w:t>
+      </w:r>
+    </w:p>
+    <w:p/>
+    <w:p>
+      <w:r>
+        <w:rPr>
+          <w:rFonts w:hint="eastAsia"/>
+        </w:rPr>
+        <w:t>你知道小米都有什么产品么？你觉得他们主要都有什么样的特点？</w:t>
+      </w:r>
+    </w:p>
+    <w:p/>
+    <w:p>
+      <w:r>
+        <w:rPr>
+          <w:rFonts w:hint="eastAsia"/>
+        </w:rPr>
+        <w:t>A</w:t>
+      </w:r>
+      <w:r>
+        <w:rPr>
+          <w:rFonts w:hint="eastAsia"/>
+        </w:rPr>
         <w:t>：很多啊，他们的手机就不说了，还有平板，你（主持）不就去抢了他们的平板么。最近又出了手环，插座，之前还有电视，路由器什么的。</w:t>
       </w:r>
     </w:p>
     <w:p/>
     <w:p>
-      <w:pPr>
-        <w:rPr>
-          <w:rFonts w:hint="eastAsia"/>
-        </w:rPr>
-      </w:pPr>
       <w:r>
         <w:rPr>
           <w:rFonts w:hint="eastAsia"/>
@@ -2623,11 +2716,6 @@
     </w:p>
     <w:p/>
     <w:p>
-      <w:pPr>
-        <w:rPr>
-          <w:rFonts w:hint="eastAsia"/>
-        </w:rPr>
-      </w:pPr>
       <w:r>
         <w:rPr>
           <w:rFonts w:hint="eastAsia"/>
@@ -2643,11 +2731,6 @@
     </w:p>
     <w:p/>
     <w:p>
-      <w:pPr>
-        <w:rPr>
-          <w:rFonts w:hint="eastAsia"/>
-        </w:rPr>
-      </w:pPr>
       <w:r>
         <w:rPr>
           <w:rFonts w:hint="eastAsia"/>
@@ -2657,11 +2740,6 @@
     </w:p>
     <w:p/>
     <w:p>
-      <w:pPr>
-        <w:rPr>
-          <w:rFonts w:hint="eastAsia"/>
-        </w:rPr>
-      </w:pPr>
       <w:r>
         <w:rPr>
           <w:rFonts w:hint="eastAsia"/>
@@ -2677,11 +2755,6 @@
     </w:p>
     <w:p/>
     <w:p>
-      <w:pPr>
-        <w:rPr>
-          <w:rFonts w:hint="eastAsia"/>
-        </w:rPr>
-      </w:pPr>
       <w:r>
         <w:rPr>
           <w:rFonts w:hint="eastAsia"/>
@@ -2691,11 +2764,6 @@
     </w:p>
     <w:p/>
     <w:p>
-      <w:pPr>
-        <w:rPr>
-          <w:rFonts w:hint="eastAsia"/>
-        </w:rPr>
-      </w:pPr>
       <w:r>
         <w:rPr>
           <w:rFonts w:hint="eastAsia"/>
@@ -2711,11 +2779,6 @@
     </w:p>
     <w:p/>
     <w:p>
-      <w:pPr>
-        <w:rPr>
-          <w:rFonts w:hint="eastAsia"/>
-        </w:rPr>
-      </w:pPr>
       <w:r>
         <w:rPr>
           <w:rFonts w:hint="eastAsia"/>
@@ -2725,11 +2788,6 @@
     </w:p>
     <w:p/>
     <w:p>
-      <w:pPr>
-        <w:rPr>
-          <w:rFonts w:hint="eastAsia"/>
-        </w:rPr>
-      </w:pPr>
       <w:r>
         <w:rPr>
           <w:rFonts w:hint="eastAsia"/>
@@ -2745,11 +2803,6 @@
     </w:p>
     <w:p/>
     <w:p>
-      <w:pPr>
-        <w:rPr>
-          <w:rFonts w:hint="eastAsia"/>
-        </w:rPr>
-      </w:pPr>
       <w:r>
         <w:rPr>
           <w:rFonts w:hint="eastAsia"/>
@@ -2765,11 +2818,6 @@
     </w:p>
     <w:p/>
     <w:p>
-      <w:pPr>
-        <w:rPr>
-          <w:rFonts w:hint="eastAsia"/>
-        </w:rPr>
-      </w:pPr>
       <w:r>
         <w:rPr>
           <w:rFonts w:hint="eastAsia"/>
@@ -2779,11 +2827,6 @@
     </w:p>
     <w:p/>
     <w:p>
-      <w:pPr>
-        <w:rPr>
-          <w:rFonts w:hint="eastAsia"/>
-        </w:rPr>
-      </w:pPr>
       <w:r>
         <w:rPr>
           <w:rFonts w:hint="eastAsia"/>
@@ -2799,11 +2842,6 @@
     </w:p>
     <w:p/>
     <w:p>
-      <w:pPr>
-        <w:rPr>
-          <w:rFonts w:hint="eastAsia"/>
-        </w:rPr>
-      </w:pPr>
       <w:r>
         <w:rPr>
           <w:rFonts w:hint="eastAsia"/>
@@ -2813,11 +2851,6 @@
     </w:p>
     <w:p/>
     <w:p>
-      <w:pPr>
-        <w:rPr>
-          <w:rFonts w:hint="eastAsia"/>
-        </w:rPr>
-      </w:pPr>
       <w:r>
         <w:rPr>
           <w:rFonts w:hint="eastAsia"/>
@@ -2833,11 +2866,6 @@
     </w:p>
     <w:p/>
     <w:p>
-      <w:pPr>
-        <w:rPr>
-          <w:rFonts w:hint="eastAsia"/>
-        </w:rPr>
-      </w:pPr>
       <w:r>
         <w:rPr>
           <w:rFonts w:hint="eastAsia"/>
@@ -2859,11 +2887,6 @@
     </w:p>
     <w:p/>
     <w:p>
-      <w:pPr>
-        <w:rPr>
-          <w:rFonts w:hint="eastAsia"/>
-        </w:rPr>
-      </w:pPr>
       <w:r>
         <w:rPr>
           <w:rFonts w:hint="eastAsia"/>
@@ -2891,11 +2914,6 @@
     </w:p>
     <w:p/>
     <w:p>
-      <w:pPr>
-        <w:rPr>
-          <w:rFonts w:hint="eastAsia"/>
-        </w:rPr>
-      </w:pPr>
       <w:r>
         <w:rPr>
           <w:rFonts w:hint="eastAsia"/>
@@ -2923,11 +2941,6 @@
     </w:p>
     <w:p/>
     <w:p>
-      <w:pPr>
-        <w:rPr>
-          <w:rFonts w:hint="eastAsia"/>
-        </w:rPr>
-      </w:pPr>
       <w:r>
         <w:rPr>
           <w:rFonts w:hint="eastAsia"/>
@@ -2937,11 +2950,6 @@
     </w:p>
     <w:p/>
     <w:p>
-      <w:pPr>
-        <w:rPr>
-          <w:rFonts w:hint="eastAsia"/>
-        </w:rPr>
-      </w:pPr>
       <w:r>
         <w:rPr>
           <w:rFonts w:hint="eastAsia"/>
@@ -2957,16 +2965,10 @@
     </w:p>
     <w:p/>
     <w:p>
-      <w:pPr>
-        <w:rPr>
-          <w:rFonts w:hint="eastAsia"/>
-        </w:rPr>
-      </w:pPr>
-      <w:r>
-        <w:rPr>
-          <w:rFonts w:hint="eastAsia"/>
-        </w:rPr>
-        <w:lastRenderedPageBreak/>
+      <w:r>
+        <w:rPr>
+          <w:rFonts w:hint="eastAsia"/>
+        </w:rPr>
         <w:t>B</w:t>
       </w:r>
       <w:r>
@@ -2990,11 +2992,6 @@
     </w:p>
     <w:p/>
     <w:p>
-      <w:pPr>
-        <w:rPr>
-          <w:rFonts w:hint="eastAsia"/>
-        </w:rPr>
-      </w:pPr>
       <w:r>
         <w:rPr>
           <w:rFonts w:hint="eastAsia"/>
@@ -3004,11 +3001,6 @@
     </w:p>
     <w:p/>
     <w:p>
-      <w:pPr>
-        <w:rPr>
-          <w:rFonts w:hint="eastAsia"/>
-        </w:rPr>
-      </w:pPr>
       <w:r>
         <w:rPr>
           <w:rFonts w:hint="eastAsia"/>
@@ -3024,11 +3016,6 @@
     </w:p>
     <w:p/>
     <w:p>
-      <w:pPr>
-        <w:rPr>
-          <w:rFonts w:hint="eastAsia"/>
-        </w:rPr>
-      </w:pPr>
       <w:r>
         <w:rPr>
           <w:rFonts w:hint="eastAsia"/>
@@ -3038,11 +3025,6 @@
     </w:p>
     <w:p/>
     <w:p>
-      <w:pPr>
-        <w:rPr>
-          <w:rFonts w:hint="eastAsia"/>
-        </w:rPr>
-      </w:pPr>
       <w:r>
         <w:rPr>
           <w:rFonts w:hint="eastAsia"/>
@@ -3058,11 +3040,6 @@
     </w:p>
     <w:p/>
     <w:p>
-      <w:pPr>
-        <w:rPr>
-          <w:rFonts w:hint="eastAsia"/>
-        </w:rPr>
-      </w:pPr>
       <w:r>
         <w:rPr>
           <w:rFonts w:hint="eastAsia"/>
@@ -3072,11 +3049,6 @@
     </w:p>
     <w:p/>
     <w:p>
-      <w:pPr>
-        <w:rPr>
-          <w:rFonts w:hint="eastAsia"/>
-        </w:rPr>
-      </w:pPr>
       <w:r>
         <w:rPr>
           <w:rFonts w:hint="eastAsia"/>
@@ -3092,11 +3064,6 @@
     </w:p>
     <w:p/>
     <w:p>
-      <w:pPr>
-        <w:rPr>
-          <w:rFonts w:hint="eastAsia"/>
-        </w:rPr>
-      </w:pPr>
       <w:r>
         <w:rPr>
           <w:rFonts w:hint="eastAsia"/>
@@ -3106,11 +3073,6 @@
     </w:p>
     <w:p/>
     <w:p>
-      <w:pPr>
-        <w:rPr>
-          <w:rFonts w:hint="eastAsia"/>
-        </w:rPr>
-      </w:pPr>
       <w:r>
         <w:rPr>
           <w:rFonts w:hint="eastAsia"/>
@@ -3126,11 +3088,6 @@
     </w:p>
     <w:p/>
     <w:p>
-      <w:pPr>
-        <w:rPr>
-          <w:rFonts w:hint="eastAsia"/>
-        </w:rPr>
-      </w:pPr>
       <w:r>
         <w:rPr>
           <w:rFonts w:hint="eastAsia"/>
@@ -3152,11 +3109,6 @@
     </w:p>
     <w:p/>
     <w:p>
-      <w:pPr>
-        <w:rPr>
-          <w:rFonts w:hint="eastAsia"/>
-        </w:rPr>
-      </w:pPr>
       <w:r>
         <w:rPr>
           <w:rFonts w:hint="eastAsia"/>
@@ -3166,11 +3118,6 @@
     </w:p>
     <w:p/>
     <w:p>
-      <w:pPr>
-        <w:rPr>
-          <w:rFonts w:hint="eastAsia"/>
-        </w:rPr>
-      </w:pPr>
       <w:r>
         <w:rPr>
           <w:rFonts w:hint="eastAsia"/>
@@ -3186,11 +3133,6 @@
     </w:p>
     <w:p/>
     <w:p>
-      <w:pPr>
-        <w:rPr>
-          <w:rFonts w:hint="eastAsia"/>
-        </w:rPr>
-      </w:pPr>
       <w:r>
         <w:rPr>
           <w:rFonts w:hint="eastAsia"/>
@@ -3200,11 +3142,6 @@
     </w:p>
     <w:p/>
     <w:p>
-      <w:pPr>
-        <w:rPr>
-          <w:rFonts w:hint="eastAsia"/>
-        </w:rPr>
-      </w:pPr>
       <w:r>
         <w:rPr>
           <w:rFonts w:hint="eastAsia"/>
@@ -3220,11 +3157,6 @@
     </w:p>
     <w:p/>
     <w:p>
-      <w:pPr>
-        <w:rPr>
-          <w:rFonts w:hint="eastAsia"/>
-        </w:rPr>
-      </w:pPr>
       <w:r>
         <w:rPr>
           <w:rFonts w:hint="eastAsia"/>
@@ -3234,11 +3166,6 @@
     </w:p>
     <w:p/>
     <w:p>
-      <w:pPr>
-        <w:rPr>
-          <w:rFonts w:hint="eastAsia"/>
-        </w:rPr>
-      </w:pPr>
       <w:r>
         <w:rPr>
           <w:rFonts w:hint="eastAsia"/>
@@ -3254,11 +3181,6 @@
     </w:p>
     <w:p/>
     <w:p>
-      <w:pPr>
-        <w:rPr>
-          <w:rFonts w:hint="eastAsia"/>
-        </w:rPr>
-      </w:pPr>
       <w:r>
         <w:rPr>
           <w:rFonts w:hint="eastAsia"/>
@@ -3268,11 +3190,6 @@
     </w:p>
     <w:p/>
     <w:p>
-      <w:pPr>
-        <w:rPr>
-          <w:rFonts w:hint="eastAsia"/>
-        </w:rPr>
-      </w:pPr>
       <w:r>
         <w:rPr>
           <w:rFonts w:hint="eastAsia"/>
@@ -3288,11 +3205,6 @@
     </w:p>
     <w:p/>
     <w:p>
-      <w:pPr>
-        <w:rPr>
-          <w:rFonts w:hint="eastAsia"/>
-        </w:rPr>
-      </w:pPr>
       <w:r>
         <w:rPr>
           <w:rFonts w:hint="eastAsia"/>
@@ -3302,11 +3214,6 @@
     </w:p>
     <w:p/>
     <w:p>
-      <w:pPr>
-        <w:rPr>
-          <w:rFonts w:hint="eastAsia"/>
-        </w:rPr>
-      </w:pPr>
       <w:r>
         <w:rPr>
           <w:rFonts w:hint="eastAsia"/>
@@ -3322,11 +3229,6 @@
     </w:p>
     <w:p/>
     <w:p>
-      <w:pPr>
-        <w:rPr>
-          <w:rFonts w:hint="eastAsia"/>
-        </w:rPr>
-      </w:pPr>
       <w:r>
         <w:rPr>
           <w:rFonts w:hint="eastAsia"/>
@@ -3342,11 +3244,6 @@
     </w:p>
     <w:p/>
     <w:p>
-      <w:pPr>
-        <w:rPr>
-          <w:rFonts w:hint="eastAsia"/>
-        </w:rPr>
-      </w:pPr>
       <w:r>
         <w:rPr>
           <w:rFonts w:hint="eastAsia"/>
@@ -3356,11 +3253,6 @@
     </w:p>
     <w:p/>
     <w:p>
-      <w:pPr>
-        <w:rPr>
-          <w:rFonts w:hint="eastAsia"/>
-        </w:rPr>
-      </w:pPr>
       <w:r>
         <w:rPr>
           <w:rFonts w:hint="eastAsia"/>
@@ -3376,11 +3268,6 @@
     </w:p>
     <w:p/>
     <w:p>
-      <w:pPr>
-        <w:rPr>
-          <w:rFonts w:hint="eastAsia"/>
-        </w:rPr>
-      </w:pPr>
       <w:r>
         <w:rPr>
           <w:rFonts w:hint="eastAsia"/>
@@ -3390,11 +3277,6 @@
     </w:p>
     <w:p/>
     <w:p>
-      <w:pPr>
-        <w:rPr>
-          <w:rFonts w:hint="eastAsia"/>
-        </w:rPr>
-      </w:pPr>
       <w:r>
         <w:rPr>
           <w:rFonts w:hint="eastAsia"/>
@@ -3410,11 +3292,6 @@
     </w:p>
     <w:p/>
     <w:p>
-      <w:pPr>
-        <w:rPr>
-          <w:rFonts w:hint="eastAsia"/>
-        </w:rPr>
-      </w:pPr>
       <w:r>
         <w:rPr>
           <w:rFonts w:hint="eastAsia"/>
@@ -3424,11 +3301,6 @@
     </w:p>
     <w:p/>
     <w:p>
-      <w:pPr>
-        <w:rPr>
-          <w:rFonts w:hint="eastAsia"/>
-        </w:rPr>
-      </w:pPr>
       <w:r>
         <w:rPr>
           <w:rFonts w:hint="eastAsia"/>
@@ -3444,11 +3316,6 @@
     </w:p>
     <w:p/>
     <w:p>
-      <w:pPr>
-        <w:rPr>
-          <w:rFonts w:hint="eastAsia"/>
-        </w:rPr>
-      </w:pPr>
       <w:r>
         <w:rPr>
           <w:rFonts w:hint="eastAsia"/>
@@ -3458,11 +3325,6 @@
     </w:p>
     <w:p/>
     <w:p>
-      <w:pPr>
-        <w:rPr>
-          <w:rFonts w:hint="eastAsia"/>
-        </w:rPr>
-      </w:pPr>
       <w:r>
         <w:rPr>
           <w:rFonts w:hint="eastAsia"/>
@@ -3478,11 +3340,6 @@
     </w:p>
     <w:p/>
     <w:p>
-      <w:pPr>
-        <w:rPr>
-          <w:rFonts w:hint="eastAsia"/>
-        </w:rPr>
-      </w:pPr>
       <w:r>
         <w:rPr>
           <w:rFonts w:hint="eastAsia"/>
@@ -3498,11 +3355,6 @@
     </w:p>
     <w:p/>
     <w:p>
-      <w:pPr>
-        <w:rPr>
-          <w:rFonts w:hint="eastAsia"/>
-        </w:rPr>
-      </w:pPr>
       <w:r>
         <w:rPr>
           <w:rFonts w:hint="eastAsia"/>
@@ -3512,11 +3364,6 @@
     </w:p>
     <w:p/>
     <w:p>
-      <w:pPr>
-        <w:rPr>
-          <w:rFonts w:hint="eastAsia"/>
-        </w:rPr>
-      </w:pPr>
       <w:r>
         <w:rPr>
           <w:rFonts w:hint="eastAsia"/>
@@ -3532,11 +3379,6 @@
     </w:p>
     <w:p/>
     <w:p>
-      <w:pPr>
-        <w:rPr>
-          <w:rFonts w:hint="eastAsia"/>
-        </w:rPr>
-      </w:pPr>
       <w:r>
         <w:rPr>
           <w:rFonts w:hint="eastAsia"/>
@@ -3546,11 +3388,6 @@
     </w:p>
     <w:p/>
     <w:p>
-      <w:pPr>
-        <w:rPr>
-          <w:rFonts w:hint="eastAsia"/>
-        </w:rPr>
-      </w:pPr>
       <w:r>
         <w:rPr>
           <w:rFonts w:hint="eastAsia"/>
@@ -3564,48 +3401,12 @@
         <w:t>：差不多吧，我觉得。</w:t>
       </w:r>
     </w:p>
-    <w:p>
-      <w:pPr>
-        <w:rPr>
-          <w:rFonts w:hint="eastAsia"/>
-        </w:rPr>
-      </w:pPr>
-    </w:p>
-    <w:p>
-      <w:pPr>
-        <w:rPr>
-          <w:rFonts w:hint="eastAsia"/>
-        </w:rPr>
-      </w:pPr>
-    </w:p>
-    <w:p>
-      <w:pPr>
-        <w:rPr>
-          <w:rFonts w:hint="eastAsia"/>
-        </w:rPr>
-      </w:pPr>
-    </w:p>
-    <w:p>
-      <w:pPr>
-        <w:rPr>
-          <w:rFonts w:hint="eastAsia"/>
-        </w:rPr>
-      </w:pPr>
-    </w:p>
-    <w:p>
-      <w:pPr>
-        <w:rPr>
-          <w:rFonts w:hint="eastAsia"/>
-        </w:rPr>
-      </w:pPr>
-    </w:p>
-    <w:p>
-      <w:pPr>
-        <w:rPr>
-          <w:rFonts w:hint="eastAsia"/>
-        </w:rPr>
-      </w:pPr>
-    </w:p>
+    <w:p/>
+    <w:p/>
+    <w:p/>
+    <w:p/>
+    <w:p/>
+    <w:p/>
     <w:sectPr>
       <w:headerReference w:type="even" r:id="rId11"/>
       <w:headerReference w:type="default" r:id="rId12"/>
@@ -3676,7 +3477,7 @@
         <w:b/>
         <w:noProof/>
       </w:rPr>
-      <w:t>4</w:t>
+      <w:t>14</w:t>
     </w:r>
     <w:r>
       <w:rPr>
@@ -3883,7 +3684,6 @@
     <w:pPr>
       <w:pStyle w:val="a4"/>
       <w:rPr>
-        <w:rFonts w:hint="eastAsia"/>
         <w:lang w:eastAsia="zh-CN"/>
       </w:rPr>
     </w:pPr>
@@ -3996,7 +3796,6 @@
     <w:pPr>
       <w:pStyle w:val="a4"/>
       <w:rPr>
-        <w:rFonts w:hint="eastAsia"/>
         <w:lang w:eastAsia="zh-CN"/>
       </w:rPr>
     </w:pPr>
@@ -4463,6 +4262,21 @@
         <w:rFonts w:ascii="Wingdings" w:hAnsi="Wingdings" w:hint="default"/>
         <w:sz w:val="20"/>
       </w:rPr>
+    </w:lvl>
+  </w:abstractNum>
+  <w:abstractNum w:abstractNumId="3">
+    <w:nsid w:val="55378237"/>
+    <w:multiLevelType w:val="singleLevel"/>
+    <w:tmpl w:val="55378237"/>
+    <w:lvl w:ilvl="0">
+      <w:start w:val="2"/>
+      <w:numFmt w:val="decimal"/>
+      <w:suff w:val="nothing"/>
+      <w:lvlText w:val="%1、"/>
+      <w:lvlJc w:val="left"/>
+      <w:pPr>
+        <w:ind w:left="0" w:firstLine="0"/>
+      </w:pPr>
     </w:lvl>
   </w:abstractNum>
   <w:num w:numId="1">
@@ -4500,6 +4314,12 @@
   </w:num>
   <w:num w:numId="12">
     <w:abstractNumId w:val="2"/>
+  </w:num>
+  <w:num w:numId="13">
+    <w:abstractNumId w:val="3"/>
+    <w:lvlOverride w:ilvl="0">
+      <w:startOverride w:val="2"/>
+    </w:lvlOverride>
   </w:num>
 </w:numbering>
 </file>

</xml_diff>